<commit_message>
update makefile and doc/Redis服务封装模块.docx
</commit_message>
<xml_diff>
--- a/doc/Redis服务封装模块.docx
+++ b/doc/Redis服务封装模块.docx
@@ -1732,14 +1732,12 @@
         </w:rPr>
         <w:t>的</w:t>
       </w:r>
-      <w:proofErr w:type="spellStart"/>
       <w:r>
         <w:rPr>
           <w:rFonts w:hint="eastAsia"/>
         </w:rPr>
         <w:t>ae</w:t>
       </w:r>
-      <w:proofErr w:type="spellEnd"/>
       <w:r>
         <w:rPr>
           <w:rFonts w:hint="eastAsia"/>
@@ -1864,13 +1862,8 @@
         </w:numPr>
         <w:ind w:firstLineChars="0"/>
       </w:pPr>
-      <w:proofErr w:type="spellStart"/>
-      <w:r>
-        <w:t>bool</w:t>
-      </w:r>
-      <w:proofErr w:type="spellEnd"/>
-      <w:r>
-        <w:t xml:space="preserve"> connect(</w:t>
+      <w:r>
+        <w:t>bool connect(</w:t>
       </w:r>
       <w:proofErr w:type="spellStart"/>
       <w:r>
@@ -1902,15 +1895,7 @@
       </w:r>
       <w:proofErr w:type="spellEnd"/>
       <w:r>
-        <w:t xml:space="preserve">, </w:t>
-      </w:r>
-      <w:proofErr w:type="spellStart"/>
-      <w:r>
-        <w:t>bool</w:t>
-      </w:r>
-      <w:proofErr w:type="spellEnd"/>
-      <w:r>
-        <w:t xml:space="preserve"> </w:t>
+        <w:t xml:space="preserve">, bool </w:t>
       </w:r>
       <w:proofErr w:type="spellStart"/>
       <w:r>
@@ -2071,13 +2056,8 @@
         </w:numPr>
         <w:ind w:firstLineChars="0"/>
       </w:pPr>
-      <w:proofErr w:type="spellStart"/>
-      <w:r>
-        <w:t>bool</w:t>
-      </w:r>
-      <w:proofErr w:type="spellEnd"/>
-      <w:r>
-        <w:t xml:space="preserve"> </w:t>
+      <w:r>
+        <w:t xml:space="preserve">bool </w:t>
       </w:r>
       <w:proofErr w:type="spellStart"/>
       <w:r>
@@ -4832,21 +4812,8 @@
         </w:numPr>
         <w:ind w:firstLineChars="0"/>
       </w:pPr>
-      <w:proofErr w:type="spellStart"/>
-      <w:r>
-        <w:t>bool</w:t>
-      </w:r>
-      <w:proofErr w:type="spellEnd"/>
-      <w:r>
-        <w:t xml:space="preserve"> </w:t>
-      </w:r>
-      <w:proofErr w:type="spellStart"/>
-      <w:r>
-        <w:t>unsubs</w:t>
-      </w:r>
-      <w:proofErr w:type="spellEnd"/>
-      <w:r>
-        <w:t>(</w:t>
+      <w:r>
+        <w:t>bool unsubs(</w:t>
       </w:r>
       <w:proofErr w:type="spellStart"/>
       <w:r>
@@ -5497,14 +5464,12 @@
         </w:numPr>
         <w:ind w:firstLineChars="0"/>
       </w:pPr>
-      <w:proofErr w:type="spellStart"/>
       <w:r>
         <w:rPr>
           <w:rFonts w:hint="eastAsia"/>
         </w:rPr>
         <w:t>bool</w:t>
       </w:r>
-      <w:proofErr w:type="spellEnd"/>
       <w:r>
         <w:t xml:space="preserve"> </w:t>
       </w:r>
@@ -6680,19 +6645,11 @@
         </w:numPr>
         <w:ind w:firstLineChars="0"/>
       </w:pPr>
-      <w:proofErr w:type="spellStart"/>
-      <w:r>
-        <w:rPr>
-          <w:rFonts w:hint="eastAsia"/>
-        </w:rPr>
-        <w:t>bool</w:t>
-      </w:r>
-      <w:proofErr w:type="spellEnd"/>
-      <w:r>
-        <w:rPr>
-          <w:rFonts w:hint="eastAsia"/>
-        </w:rPr>
-        <w:t xml:space="preserve"> </w:t>
+      <w:r>
+        <w:rPr>
+          <w:rFonts w:hint="eastAsia"/>
+        </w:rPr>
+        <w:t xml:space="preserve">bool </w:t>
       </w:r>
       <w:proofErr w:type="spellStart"/>
       <w:r>
@@ -8624,19 +8581,107 @@
         </w:rPr>
         <w:t>处理完成则直接返回旧结果。</w:t>
       </w:r>
+      <w:r>
+        <w:rPr>
+          <w:rFonts w:hint="eastAsia"/>
+        </w:rPr>
+        <w:t>流程图如下所示：</w:t>
+      </w:r>
     </w:p>
     <w:p>
       <w:pPr>
         <w:pStyle w:val="a7"/>
         <w:ind w:left="420" w:firstLineChars="0" w:firstLine="0"/>
-        <w:rPr>
-          <w:rFonts w:hint="eastAsia"/>
-        </w:rPr>
-      </w:pPr>
-      <w:r>
-        <w:rPr>
-          <w:rFonts w:hint="eastAsia"/>
-        </w:rPr>
+        <w:jc w:val="center"/>
+      </w:pPr>
+      <w:r>
+        <w:rPr>
+          <w:noProof/>
+        </w:rPr>
+        <w:drawing>
+          <wp:inline distT="0" distB="0" distL="0" distR="0" wp14:anchorId="569C3BB0" wp14:editId="29B1D99A">
+            <wp:extent cx="4629150" cy="7277100"/>
+            <wp:effectExtent l="0" t="0" r="0" b="0"/>
+            <wp:docPr id="1" name="图片 1"/>
+            <wp:cNvGraphicFramePr>
+              <a:graphicFrameLocks xmlns:a="http://schemas.openxmlformats.org/drawingml/2006/main" noChangeAspect="1"/>
+            </wp:cNvGraphicFramePr>
+            <a:graphic xmlns:a="http://schemas.openxmlformats.org/drawingml/2006/main">
+              <a:graphicData uri="http://schemas.openxmlformats.org/drawingml/2006/picture">
+                <pic:pic xmlns:pic="http://schemas.openxmlformats.org/drawingml/2006/picture">
+                  <pic:nvPicPr>
+                    <pic:cNvPr id="1" name=""/>
+                    <pic:cNvPicPr/>
+                  </pic:nvPicPr>
+                  <pic:blipFill>
+                    <a:blip r:embed="rId9"/>
+                    <a:stretch>
+                      <a:fillRect/>
+                    </a:stretch>
+                  </pic:blipFill>
+                  <pic:spPr>
+                    <a:xfrm>
+                      <a:off x="0" y="0"/>
+                      <a:ext cx="4629150" cy="7277100"/>
+                    </a:xfrm>
+                    <a:prstGeom prst="rect">
+                      <a:avLst/>
+                    </a:prstGeom>
+                  </pic:spPr>
+                </pic:pic>
+              </a:graphicData>
+            </a:graphic>
+          </wp:inline>
+        </w:drawing>
+      </w:r>
+    </w:p>
+    <w:p>
+      <w:pPr>
+        <w:pStyle w:val="a7"/>
+        <w:ind w:left="420" w:firstLineChars="0" w:firstLine="0"/>
+        <w:jc w:val="center"/>
+        <w:rPr>
+          <w:rFonts w:hint="eastAsia"/>
+        </w:rPr>
+      </w:pPr>
+      <w:r>
+        <w:rPr>
+          <w:rFonts w:hint="eastAsia"/>
+        </w:rPr>
+        <w:t>图</w:t>
+      </w:r>
+      <w:r>
+        <w:rPr>
+          <w:rFonts w:hint="eastAsia"/>
+        </w:rPr>
+        <w:t>4-2</w:t>
+      </w:r>
+      <w:r>
+        <w:t xml:space="preserve"> </w:t>
+      </w:r>
+      <w:r>
+        <w:rPr>
+          <w:rFonts w:hint="eastAsia"/>
+        </w:rPr>
+        <w:t>get</w:t>
+      </w:r>
+      <w:r>
+        <w:rPr>
+          <w:rFonts w:hint="eastAsia"/>
+        </w:rPr>
+        <w:t>接口流程图</w:t>
+      </w:r>
+    </w:p>
+    <w:p>
+      <w:pPr>
+        <w:pStyle w:val="a7"/>
+        <w:ind w:left="420" w:firstLineChars="0" w:firstLine="0"/>
+      </w:pPr>
+      <w:r>
+        <w:rPr>
+          <w:rFonts w:hint="eastAsia"/>
+        </w:rPr>
+        <w:lastRenderedPageBreak/>
         <w:t>实现步骤：</w:t>
       </w:r>
     </w:p>
@@ -8749,13 +8794,7 @@
         <w:rPr>
           <w:rFonts w:hint="eastAsia"/>
         </w:rPr>
-        <w:t>业务处理模块</w:t>
-      </w:r>
-      <w:r>
-        <w:rPr>
-          <w:rFonts w:hint="eastAsia"/>
-        </w:rPr>
-        <w:t>，只需要检测</w:t>
+        <w:t>业务处理模块，只需要检测</w:t>
       </w:r>
       <w:r>
         <w:rPr>
@@ -8775,8 +8814,6 @@
         </w:rPr>
         <w:t>存在即可。</w:t>
       </w:r>
-      <w:bookmarkStart w:id="10" w:name="_GoBack"/>
-      <w:bookmarkEnd w:id="10"/>
     </w:p>
     <w:p>
       <w:pPr>
@@ -8802,6 +8839,9 @@
           <w:numId w:val="20"/>
         </w:numPr>
         <w:ind w:firstLineChars="0"/>
+        <w:rPr>
+          <w:rFonts w:hint="eastAsia"/>
+        </w:rPr>
       </w:pPr>
       <w:r>
         <w:rPr>
@@ -8813,9 +8853,6 @@
     <w:p>
       <w:pPr>
         <w:ind w:left="426"/>
-        <w:rPr>
-          <w:rFonts w:hint="eastAsia"/>
-        </w:rPr>
       </w:pPr>
       <w:r>
         <w:rPr>
@@ -8855,6 +8892,305 @@
     <w:p>
       <w:pPr>
         <w:pStyle w:val="a7"/>
+        <w:ind w:left="846" w:firstLineChars="0" w:firstLine="0"/>
+      </w:pPr>
+      <w:r>
+        <w:rPr>
+          <w:rFonts w:hint="eastAsia"/>
+        </w:rPr>
+        <w:t>业务模块使用</w:t>
+      </w:r>
+      <w:proofErr w:type="spellStart"/>
+      <w:r>
+        <w:t>subsClientGetOp</w:t>
+      </w:r>
+      <w:proofErr w:type="spellEnd"/>
+      <w:r>
+        <w:rPr>
+          <w:rFonts w:hint="eastAsia"/>
+        </w:rPr>
+        <w:t>接口处理客户端的</w:t>
+      </w:r>
+      <w:r>
+        <w:rPr>
+          <w:rFonts w:hint="eastAsia"/>
+        </w:rPr>
+        <w:t>请求时，</w:t>
+      </w:r>
+      <w:r>
+        <w:rPr>
+          <w:rFonts w:hint="eastAsia"/>
+        </w:rPr>
+        <w:t>首先将订阅的</w:t>
+      </w:r>
+      <w:r>
+        <w:rPr>
+          <w:rFonts w:hint="eastAsia"/>
+        </w:rPr>
+        <w:t>key</w:t>
+      </w:r>
+      <w:r>
+        <w:rPr>
+          <w:rFonts w:hint="eastAsia"/>
+        </w:rPr>
+        <w:t>上传到</w:t>
+      </w:r>
+      <w:proofErr w:type="spellStart"/>
+      <w:r>
+        <w:rPr>
+          <w:rFonts w:hint="eastAsia"/>
+        </w:rPr>
+        <w:t>redis</w:t>
+      </w:r>
+      <w:proofErr w:type="spellEnd"/>
+      <w:r>
+        <w:rPr>
+          <w:rFonts w:hint="eastAsia"/>
+        </w:rPr>
+        <w:t>的哈希表上，</w:t>
+      </w:r>
+      <w:r>
+        <w:rPr>
+          <w:rFonts w:hint="eastAsia"/>
+        </w:rPr>
+        <w:t>哈希表的域存放订阅的</w:t>
+      </w:r>
+      <w:r>
+        <w:rPr>
+          <w:rFonts w:hint="eastAsia"/>
+        </w:rPr>
+        <w:t>key</w:t>
+      </w:r>
+      <w:r>
+        <w:rPr>
+          <w:rFonts w:hint="eastAsia"/>
+        </w:rPr>
+        <w:t>，哈希表的值存放</w:t>
+      </w:r>
+      <w:r>
+        <w:rPr>
+          <w:rFonts w:hint="eastAsia"/>
+        </w:rPr>
+        <w:t>此</w:t>
+      </w:r>
+      <w:r>
+        <w:rPr>
+          <w:rFonts w:hint="eastAsia"/>
+        </w:rPr>
+        <w:t>key</w:t>
+      </w:r>
+      <w:r>
+        <w:rPr>
+          <w:rFonts w:hint="eastAsia"/>
+        </w:rPr>
+        <w:t>订阅的次数</w:t>
+      </w:r>
+      <w:r>
+        <w:rPr>
+          <w:rFonts w:hint="eastAsia"/>
+        </w:rPr>
+        <w:t>，即引用计数。</w:t>
+      </w:r>
+      <w:r>
+        <w:rPr>
+          <w:rFonts w:hint="eastAsia"/>
+        </w:rPr>
+        <w:t>那么当</w:t>
+      </w:r>
+      <w:r>
+        <w:rPr>
+          <w:rFonts w:hint="eastAsia"/>
+        </w:rPr>
+        <w:t>客户端使用</w:t>
+      </w:r>
+      <w:r>
+        <w:rPr>
+          <w:rFonts w:hint="eastAsia"/>
+        </w:rPr>
+        <w:t>get</w:t>
+      </w:r>
+      <w:r>
+        <w:rPr>
+          <w:rFonts w:hint="eastAsia"/>
+        </w:rPr>
+        <w:t>接口请求业务时，</w:t>
+      </w:r>
+      <w:r>
+        <w:rPr>
+          <w:rFonts w:hint="eastAsia"/>
+        </w:rPr>
+        <w:t>先从</w:t>
+      </w:r>
+      <w:r>
+        <w:rPr>
+          <w:rFonts w:hint="eastAsia"/>
+        </w:rPr>
+        <w:t>相应的哈希表中</w:t>
+      </w:r>
+      <w:r>
+        <w:rPr>
+          <w:rFonts w:hint="eastAsia"/>
+        </w:rPr>
+        <w:t>取出所有的</w:t>
+      </w:r>
+      <w:r>
+        <w:rPr>
+          <w:rFonts w:hint="eastAsia"/>
+        </w:rPr>
+        <w:t>业务模块</w:t>
+      </w:r>
+      <w:r>
+        <w:rPr>
+          <w:rFonts w:hint="eastAsia"/>
+        </w:rPr>
+        <w:t>，</w:t>
+      </w:r>
+      <w:r>
+        <w:rPr>
+          <w:rFonts w:hint="eastAsia"/>
+        </w:rPr>
+        <w:t>判断自己的请求是否有相应的</w:t>
+      </w:r>
+      <w:r>
+        <w:rPr>
+          <w:rFonts w:hint="eastAsia"/>
+        </w:rPr>
+        <w:t>模块进行处理</w:t>
+      </w:r>
+      <w:r>
+        <w:rPr>
+          <w:rFonts w:hint="eastAsia"/>
+        </w:rPr>
+        <w:t>，如果有则</w:t>
+      </w:r>
+      <w:r>
+        <w:rPr>
+          <w:rFonts w:hint="eastAsia"/>
+        </w:rPr>
+        <w:t>将请求塞入请求队列中，没有则直接取结果。</w:t>
+      </w:r>
+      <w:r>
+        <w:rPr>
+          <w:rFonts w:hint="eastAsia"/>
+        </w:rPr>
+        <w:t>当调用</w:t>
+      </w:r>
+      <w:proofErr w:type="spellStart"/>
+      <w:r>
+        <w:rPr>
+          <w:rFonts w:hint="eastAsia"/>
+        </w:rPr>
+        <w:t>unsubClientGetO</w:t>
+      </w:r>
+      <w:proofErr w:type="spellEnd"/>
+      <w:r>
+        <w:rPr>
+          <w:rFonts w:hint="eastAsia"/>
+        </w:rPr>
+        <w:t>接口或</w:t>
+      </w:r>
+      <w:r>
+        <w:rPr>
+          <w:rFonts w:hint="eastAsia"/>
+        </w:rPr>
+        <w:t>业务模块退出时，相应的</w:t>
+      </w:r>
+      <w:r>
+        <w:rPr>
+          <w:rFonts w:hint="eastAsia"/>
+        </w:rPr>
+        <w:t>订阅</w:t>
+      </w:r>
+      <w:r>
+        <w:rPr>
+          <w:rFonts w:hint="eastAsia"/>
+        </w:rPr>
+        <w:t>key</w:t>
+      </w:r>
+      <w:r>
+        <w:rPr>
+          <w:rFonts w:hint="eastAsia"/>
+        </w:rPr>
+        <w:t>的引用计数减</w:t>
+      </w:r>
+      <w:proofErr w:type="gramStart"/>
+      <w:r>
+        <w:rPr>
+          <w:rFonts w:hint="eastAsia"/>
+        </w:rPr>
+        <w:t>一</w:t>
+      </w:r>
+      <w:proofErr w:type="gramEnd"/>
+      <w:r>
+        <w:rPr>
+          <w:rFonts w:hint="eastAsia"/>
+        </w:rPr>
+        <w:t>。</w:t>
+      </w:r>
+      <w:r>
+        <w:rPr>
+          <w:rFonts w:hint="eastAsia"/>
+        </w:rPr>
+        <w:t>当</w:t>
+      </w:r>
+      <w:r>
+        <w:rPr>
+          <w:rFonts w:hint="eastAsia"/>
+        </w:rPr>
+        <w:t>引用计数为</w:t>
+      </w:r>
+      <w:r>
+        <w:rPr>
+          <w:rFonts w:hint="eastAsia"/>
+        </w:rPr>
+        <w:t>0</w:t>
+      </w:r>
+      <w:r>
+        <w:rPr>
+          <w:rFonts w:hint="eastAsia"/>
+        </w:rPr>
+        <w:t>时，删除与此</w:t>
+      </w:r>
+      <w:r>
+        <w:rPr>
+          <w:rFonts w:hint="eastAsia"/>
+        </w:rPr>
+        <w:t>key</w:t>
+      </w:r>
+      <w:r>
+        <w:rPr>
+          <w:rFonts w:hint="eastAsia"/>
+        </w:rPr>
+        <w:t>相关的</w:t>
+      </w:r>
+      <w:r>
+        <w:rPr>
+          <w:rFonts w:hint="eastAsia"/>
+        </w:rPr>
+        <w:t>心跳</w:t>
+      </w:r>
+      <w:r>
+        <w:rPr>
+          <w:rFonts w:hint="eastAsia"/>
+        </w:rPr>
+        <w:t>信令和请求</w:t>
+      </w:r>
+      <w:r>
+        <w:rPr>
+          <w:rFonts w:hint="eastAsia"/>
+        </w:rPr>
+        <w:t>槽</w:t>
+      </w:r>
+      <w:r>
+        <w:rPr>
+          <w:rFonts w:hint="eastAsia"/>
+        </w:rPr>
+        <w:t>等资源。</w:t>
+      </w:r>
+    </w:p>
+    <w:p>
+      <w:pPr>
+        <w:pStyle w:val="a7"/>
         <w:numPr>
           <w:ilvl w:val="0"/>
           <w:numId w:val="20"/>
@@ -8872,6 +9208,182 @@
       <w:pPr>
         <w:pStyle w:val="a7"/>
         <w:ind w:left="846" w:firstLineChars="0" w:firstLine="0"/>
+      </w:pPr>
+      <w:r>
+        <w:rPr>
+          <w:rFonts w:hint="eastAsia"/>
+        </w:rPr>
+        <w:t>因为使用的</w:t>
+      </w:r>
+      <w:r>
+        <w:rPr>
+          <w:rFonts w:hint="eastAsia"/>
+        </w:rPr>
+        <w:t>是请求槽，</w:t>
+      </w:r>
+      <w:r>
+        <w:rPr>
+          <w:rFonts w:hint="eastAsia"/>
+        </w:rPr>
+        <w:t>为了防止</w:t>
+      </w:r>
+      <w:r>
+        <w:rPr>
+          <w:rFonts w:hint="eastAsia"/>
+        </w:rPr>
+        <w:t>同一个请求同时被多个业务模块响应</w:t>
+      </w:r>
+      <w:r>
+        <w:rPr>
+          <w:rFonts w:hint="eastAsia"/>
+        </w:rPr>
+        <w:t>以及保证</w:t>
+      </w:r>
+      <w:r>
+        <w:rPr>
+          <w:rFonts w:hint="eastAsia"/>
+        </w:rPr>
+        <w:t>每个请求得到的都是最新的结果，同时</w:t>
+      </w:r>
+      <w:r>
+        <w:rPr>
+          <w:rFonts w:hint="eastAsia"/>
+        </w:rPr>
+        <w:t>也保证了多个同时到来的多个相同请求只被处理一次</w:t>
+      </w:r>
+      <w:r>
+        <w:rPr>
+          <w:rFonts w:hint="eastAsia"/>
+        </w:rPr>
+        <w:t>而且每格请求都能收到相同的结果。</w:t>
+      </w:r>
+      <w:r>
+        <w:rPr>
+          <w:rFonts w:hint="eastAsia"/>
+        </w:rPr>
+        <w:t>哨兵具有以上</w:t>
+      </w:r>
+      <w:r>
+        <w:rPr>
+          <w:rFonts w:hint="eastAsia"/>
+        </w:rPr>
+        <w:t>3</w:t>
+      </w:r>
+      <w:r>
+        <w:rPr>
+          <w:rFonts w:hint="eastAsia"/>
+        </w:rPr>
+        <w:t>个作用。</w:t>
+      </w:r>
+      <w:r>
+        <w:rPr>
+          <w:rFonts w:hint="eastAsia"/>
+        </w:rPr>
+        <w:t>哨兵的实现很简单，</w:t>
+      </w:r>
+      <w:r>
+        <w:rPr>
+          <w:rFonts w:hint="eastAsia"/>
+        </w:rPr>
+        <w:t>首先</w:t>
+      </w:r>
+      <w:r>
+        <w:rPr>
+          <w:rFonts w:hint="eastAsia"/>
+        </w:rPr>
+        <w:t>为每一个</w:t>
+      </w:r>
+      <w:r>
+        <w:rPr>
+          <w:rFonts w:hint="eastAsia"/>
+        </w:rPr>
+        <w:t>请求</w:t>
+      </w:r>
+      <w:proofErr w:type="gramStart"/>
+      <w:r>
+        <w:rPr>
+          <w:rFonts w:hint="eastAsia"/>
+        </w:rPr>
+        <w:t>槽分配</w:t>
+      </w:r>
+      <w:proofErr w:type="gramEnd"/>
+      <w:r>
+        <w:rPr>
+          <w:rFonts w:hint="eastAsia"/>
+        </w:rPr>
+        <w:t>一个哨兵</w:t>
+      </w:r>
+      <w:r>
+        <w:rPr>
+          <w:rFonts w:hint="eastAsia"/>
+        </w:rPr>
+        <w:t>，</w:t>
+      </w:r>
+      <w:r>
+        <w:rPr>
+          <w:rFonts w:hint="eastAsia"/>
+        </w:rPr>
+        <w:t>当业务处理模块收到</w:t>
+      </w:r>
+      <w:r>
+        <w:rPr>
+          <w:rFonts w:hint="eastAsia"/>
+        </w:rPr>
+        <w:t>请求之后，首先</w:t>
+      </w:r>
+      <w:r>
+        <w:rPr>
+          <w:rFonts w:hint="eastAsia"/>
+        </w:rPr>
+        <w:t>获取哨兵的状态，</w:t>
+      </w:r>
+      <w:r>
+        <w:rPr>
+          <w:rFonts w:hint="eastAsia"/>
+        </w:rPr>
+        <w:t>如果哨兵</w:t>
+      </w:r>
+      <w:r>
+        <w:rPr>
+          <w:rFonts w:hint="eastAsia"/>
+        </w:rPr>
+        <w:t>未被激活，</w:t>
+      </w:r>
+      <w:r>
+        <w:rPr>
+          <w:rFonts w:hint="eastAsia"/>
+        </w:rPr>
+        <w:t>获取任务</w:t>
+      </w:r>
+      <w:r>
+        <w:rPr>
+          <w:rFonts w:hint="eastAsia"/>
+        </w:rPr>
+        <w:t>并激活哨兵；</w:t>
+      </w:r>
+      <w:r>
+        <w:rPr>
+          <w:rFonts w:hint="eastAsia"/>
+        </w:rPr>
+        <w:t>如果哨兵已被激活，丢弃任务</w:t>
+      </w:r>
+      <w:r>
+        <w:rPr>
+          <w:rFonts w:hint="eastAsia"/>
+        </w:rPr>
+        <w:t>。处理模块处理完成请求之后，</w:t>
+      </w:r>
+      <w:r>
+        <w:rPr>
+          <w:rFonts w:hint="eastAsia"/>
+        </w:rPr>
+        <w:t>通知处理结果并解除哨兵的激活态。</w:t>
+      </w:r>
+    </w:p>
+    <w:p>
+      <w:pPr>
+        <w:pStyle w:val="a7"/>
+        <w:ind w:left="846" w:firstLineChars="0" w:firstLine="0"/>
         <w:rPr>
           <w:rFonts w:hint="eastAsia"/>
         </w:rPr>
@@ -9191,14 +9703,15 @@
           <w:numId w:val="17"/>
         </w:numPr>
       </w:pPr>
-      <w:bookmarkStart w:id="11" w:name="_Toc500945631"/>
-      <w:r>
-        <w:rPr>
-          <w:rFonts w:hint="eastAsia"/>
-        </w:rPr>
+      <w:bookmarkStart w:id="10" w:name="_Toc500945631"/>
+      <w:r>
+        <w:rPr>
+          <w:rFonts w:hint="eastAsia"/>
+        </w:rPr>
+        <w:lastRenderedPageBreak/>
         <w:t>订阅与发布</w:t>
       </w:r>
-      <w:bookmarkEnd w:id="11"/>
+      <w:bookmarkEnd w:id="10"/>
     </w:p>
     <w:p>
       <w:pPr>
@@ -9348,6 +9861,91 @@
     <w:p>
       <w:pPr>
         <w:pStyle w:val="a7"/>
+        <w:ind w:left="420" w:firstLineChars="0" w:firstLine="0"/>
+        <w:jc w:val="center"/>
+      </w:pPr>
+      <w:r>
+        <w:rPr>
+          <w:noProof/>
+        </w:rPr>
+        <w:drawing>
+          <wp:inline distT="0" distB="0" distL="0" distR="0" wp14:anchorId="32552241" wp14:editId="260C7A83">
+            <wp:extent cx="2705100" cy="5934075"/>
+            <wp:effectExtent l="0" t="0" r="0" b="9525"/>
+            <wp:docPr id="2" name="图片 2"/>
+            <wp:cNvGraphicFramePr>
+              <a:graphicFrameLocks xmlns:a="http://schemas.openxmlformats.org/drawingml/2006/main" noChangeAspect="1"/>
+            </wp:cNvGraphicFramePr>
+            <a:graphic xmlns:a="http://schemas.openxmlformats.org/drawingml/2006/main">
+              <a:graphicData uri="http://schemas.openxmlformats.org/drawingml/2006/picture">
+                <pic:pic xmlns:pic="http://schemas.openxmlformats.org/drawingml/2006/picture">
+                  <pic:nvPicPr>
+                    <pic:cNvPr id="1" name=""/>
+                    <pic:cNvPicPr/>
+                  </pic:nvPicPr>
+                  <pic:blipFill>
+                    <a:blip r:embed="rId10"/>
+                    <a:stretch>
+                      <a:fillRect/>
+                    </a:stretch>
+                  </pic:blipFill>
+                  <pic:spPr>
+                    <a:xfrm>
+                      <a:off x="0" y="0"/>
+                      <a:ext cx="2705100" cy="5934075"/>
+                    </a:xfrm>
+                    <a:prstGeom prst="rect">
+                      <a:avLst/>
+                    </a:prstGeom>
+                  </pic:spPr>
+                </pic:pic>
+              </a:graphicData>
+            </a:graphic>
+          </wp:inline>
+        </w:drawing>
+      </w:r>
+    </w:p>
+    <w:p>
+      <w:pPr>
+        <w:pStyle w:val="a7"/>
+        <w:ind w:left="420" w:firstLineChars="0" w:firstLine="0"/>
+        <w:jc w:val="center"/>
+      </w:pPr>
+      <w:r>
+        <w:rPr>
+          <w:rFonts w:hint="eastAsia"/>
+        </w:rPr>
+        <w:t>图</w:t>
+      </w:r>
+      <w:r>
+        <w:rPr>
+          <w:rFonts w:hint="eastAsia"/>
+        </w:rPr>
+        <w:t>4-3</w:t>
+      </w:r>
+      <w:r>
+        <w:t xml:space="preserve"> </w:t>
+      </w:r>
+      <w:r>
+        <w:rPr>
+          <w:rFonts w:hint="eastAsia"/>
+        </w:rPr>
+        <w:t>订阅功能流程图</w:t>
+      </w:r>
+    </w:p>
+    <w:p>
+      <w:pPr>
+        <w:pStyle w:val="a7"/>
+        <w:ind w:left="420" w:firstLineChars="0" w:firstLine="0"/>
+        <w:jc w:val="center"/>
+        <w:rPr>
+          <w:rFonts w:hint="eastAsia"/>
+        </w:rPr>
+      </w:pPr>
+    </w:p>
+    <w:p>
+      <w:pPr>
+        <w:pStyle w:val="a7"/>
         <w:numPr>
           <w:ilvl w:val="0"/>
           <w:numId w:val="9"/>
@@ -9355,6 +9953,7 @@
         <w:ind w:firstLineChars="0"/>
       </w:pPr>
       <w:r>
+        <w:lastRenderedPageBreak/>
         <w:t>pull</w:t>
       </w:r>
     </w:p>
@@ -9407,14 +10006,7 @@
         <w:rPr>
           <w:rFonts w:hint="eastAsia"/>
         </w:rPr>
-        <w:t>。服务模块使用键</w:t>
-      </w:r>
-      <w:r>
-        <w:rPr>
-          <w:rFonts w:hint="eastAsia"/>
-        </w:rPr>
-        <w:lastRenderedPageBreak/>
-        <w:t>值对（</w:t>
+        <w:t>。服务模块使用键值对（</w:t>
       </w:r>
       <w:r>
         <w:rPr>
@@ -9546,11 +10138,9 @@
         </w:numPr>
         <w:ind w:firstLineChars="0"/>
       </w:pPr>
-      <w:proofErr w:type="spellStart"/>
       <w:r>
         <w:t>unsub</w:t>
       </w:r>
-      <w:proofErr w:type="spellEnd"/>
     </w:p>
     <w:p>
       <w:pPr>
@@ -9657,14 +10247,14 @@
           <w:numId w:val="17"/>
         </w:numPr>
       </w:pPr>
-      <w:bookmarkStart w:id="12" w:name="_Toc500945632"/>
+      <w:bookmarkStart w:id="11" w:name="_Toc500945632"/>
       <w:r>
         <w:rPr>
           <w:rFonts w:hint="eastAsia"/>
         </w:rPr>
         <w:t>业务处理</w:t>
       </w:r>
-      <w:bookmarkEnd w:id="12"/>
+      <w:bookmarkEnd w:id="11"/>
     </w:p>
     <w:p>
       <w:pPr>
@@ -9926,6 +10516,85 @@
     <w:p>
       <w:pPr>
         <w:pStyle w:val="a7"/>
+        <w:ind w:left="420" w:firstLineChars="0" w:firstLine="0"/>
+        <w:jc w:val="center"/>
+      </w:pPr>
+      <w:r>
+        <w:rPr>
+          <w:noProof/>
+        </w:rPr>
+        <w:lastRenderedPageBreak/>
+        <w:drawing>
+          <wp:inline distT="0" distB="0" distL="0" distR="0" wp14:anchorId="240CFEAE" wp14:editId="29D855F5">
+            <wp:extent cx="2276475" cy="5848350"/>
+            <wp:effectExtent l="0" t="0" r="9525" b="0"/>
+            <wp:docPr id="3" name="图片 3"/>
+            <wp:cNvGraphicFramePr>
+              <a:graphicFrameLocks xmlns:a="http://schemas.openxmlformats.org/drawingml/2006/main" noChangeAspect="1"/>
+            </wp:cNvGraphicFramePr>
+            <a:graphic xmlns:a="http://schemas.openxmlformats.org/drawingml/2006/main">
+              <a:graphicData uri="http://schemas.openxmlformats.org/drawingml/2006/picture">
+                <pic:pic xmlns:pic="http://schemas.openxmlformats.org/drawingml/2006/picture">
+                  <pic:nvPicPr>
+                    <pic:cNvPr id="1" name=""/>
+                    <pic:cNvPicPr/>
+                  </pic:nvPicPr>
+                  <pic:blipFill>
+                    <a:blip r:embed="rId11"/>
+                    <a:stretch>
+                      <a:fillRect/>
+                    </a:stretch>
+                  </pic:blipFill>
+                  <pic:spPr>
+                    <a:xfrm>
+                      <a:off x="0" y="0"/>
+                      <a:ext cx="2276475" cy="5848350"/>
+                    </a:xfrm>
+                    <a:prstGeom prst="rect">
+                      <a:avLst/>
+                    </a:prstGeom>
+                  </pic:spPr>
+                </pic:pic>
+              </a:graphicData>
+            </a:graphic>
+          </wp:inline>
+        </w:drawing>
+      </w:r>
+    </w:p>
+    <w:p>
+      <w:pPr>
+        <w:pStyle w:val="a7"/>
+        <w:ind w:left="420" w:firstLineChars="0" w:firstLine="0"/>
+        <w:jc w:val="center"/>
+        <w:rPr>
+          <w:rFonts w:hint="eastAsia"/>
+        </w:rPr>
+      </w:pPr>
+      <w:r>
+        <w:rPr>
+          <w:rFonts w:hint="eastAsia"/>
+        </w:rPr>
+        <w:t>图</w:t>
+      </w:r>
+      <w:r>
+        <w:rPr>
+          <w:rFonts w:hint="eastAsia"/>
+        </w:rPr>
+        <w:t>4-4</w:t>
+      </w:r>
+      <w:r>
+        <w:t xml:space="preserve"> </w:t>
+      </w:r>
+      <w:r>
+        <w:rPr>
+          <w:rFonts w:hint="eastAsia"/>
+        </w:rPr>
+        <w:t>业务处理模块订阅流程</w:t>
+      </w:r>
+    </w:p>
+    <w:p>
+      <w:pPr>
+        <w:pStyle w:val="a7"/>
         <w:numPr>
           <w:ilvl w:val="0"/>
           <w:numId w:val="10"/>
@@ -10045,7 +10714,7 @@
           <w:numId w:val="17"/>
         </w:numPr>
       </w:pPr>
-      <w:bookmarkStart w:id="13" w:name="_Toc500945633"/>
+      <w:bookmarkStart w:id="12" w:name="_Toc500945633"/>
       <w:proofErr w:type="spellStart"/>
       <w:r>
         <w:rPr>
@@ -10054,14 +10723,53 @@
         <w:lastRenderedPageBreak/>
         <w:t>clientID</w:t>
       </w:r>
-      <w:proofErr w:type="spellEnd"/>
+      <w:bookmarkEnd w:id="12"/>
+      <w:proofErr w:type="spellEnd"/>
+      <w:r>
+        <w:rPr>
+          <w:rFonts w:hint="eastAsia"/>
+        </w:rPr>
+        <w:t>以及</w:t>
+      </w:r>
+      <w:proofErr w:type="spellStart"/>
+      <w:r>
+        <w:rPr>
+          <w:rFonts w:hint="eastAsia"/>
+        </w:rPr>
+        <w:t>redis</w:t>
+      </w:r>
+      <w:proofErr w:type="spellEnd"/>
+      <w:r>
+        <w:rPr>
+          <w:rFonts w:hint="eastAsia"/>
+        </w:rPr>
+        <w:t>任务分发说明</w:t>
+      </w:r>
+    </w:p>
+    <w:p>
+      <w:pPr>
+        <w:pStyle w:val="a7"/>
+        <w:numPr>
+          <w:ilvl w:val="3"/>
+          <w:numId w:val="10"/>
+        </w:numPr>
+        <w:ind w:firstLineChars="0"/>
+        <w:rPr>
+          <w:rFonts w:hint="eastAsia"/>
+        </w:rPr>
+      </w:pPr>
+      <w:r>
+        <w:rPr>
+          <w:rFonts w:hint="eastAsia"/>
+        </w:rPr>
+        <w:t>Client ID</w:t>
+      </w:r>
       <w:r>
         <w:rPr>
           <w:rFonts w:hint="eastAsia"/>
         </w:rPr>
         <w:t>说明</w:t>
       </w:r>
-      <w:bookmarkEnd w:id="13"/>
     </w:p>
     <w:p>
       <w:pPr>
@@ -10333,13 +11041,601 @@
         <w:t>等其他操作也是一样的。</w:t>
       </w:r>
     </w:p>
-    <w:p/>
+    <w:p>
+      <w:pPr>
+        <w:pStyle w:val="a7"/>
+        <w:numPr>
+          <w:ilvl w:val="3"/>
+          <w:numId w:val="10"/>
+        </w:numPr>
+        <w:ind w:firstLineChars="0"/>
+      </w:pPr>
+      <w:proofErr w:type="spellStart"/>
+      <w:r>
+        <w:rPr>
+          <w:rFonts w:hint="eastAsia"/>
+        </w:rPr>
+        <w:t>Redis</w:t>
+      </w:r>
+      <w:proofErr w:type="spellEnd"/>
+      <w:r>
+        <w:rPr>
+          <w:rFonts w:hint="eastAsia"/>
+        </w:rPr>
+        <w:t>任务分发</w:t>
+      </w:r>
+    </w:p>
+    <w:p>
+      <w:pPr>
+        <w:rPr>
+          <w:rFonts w:ascii="Arial" w:hAnsi="Arial" w:cs="Arial" w:hint="eastAsia"/>
+          <w:color w:val="3E4349"/>
+          <w:shd w:val="clear" w:color="auto" w:fill="FFFFFF"/>
+        </w:rPr>
+      </w:pPr>
+      <w:r>
+        <w:rPr>
+          <w:rFonts w:hint="eastAsia"/>
+        </w:rPr>
+        <w:t>利用</w:t>
+      </w:r>
+      <w:proofErr w:type="spellStart"/>
+      <w:r>
+        <w:rPr>
+          <w:rFonts w:hint="eastAsia"/>
+        </w:rPr>
+        <w:t>redis</w:t>
+      </w:r>
+      <w:proofErr w:type="spellEnd"/>
+      <w:r>
+        <w:t xml:space="preserve"> </w:t>
+      </w:r>
+      <w:r>
+        <w:rPr>
+          <w:rFonts w:hint="eastAsia"/>
+        </w:rPr>
+        <w:t>的</w:t>
+      </w:r>
+      <w:proofErr w:type="gramStart"/>
+      <w:r>
+        <w:rPr>
+          <w:rFonts w:hint="eastAsia"/>
+        </w:rPr>
+        <w:t>键空间</w:t>
+      </w:r>
+      <w:proofErr w:type="gramEnd"/>
+      <w:r>
+        <w:rPr>
+          <w:rFonts w:hint="eastAsia"/>
+        </w:rPr>
+        <w:t>通知功能</w:t>
+      </w:r>
+      <w:r>
+        <w:rPr>
+          <w:rFonts w:hint="eastAsia"/>
+        </w:rPr>
+        <w:t>，</w:t>
+      </w:r>
+      <w:r>
+        <w:rPr>
+          <w:rFonts w:hint="eastAsia"/>
+        </w:rPr>
+        <w:t>即</w:t>
+      </w:r>
+      <w:r>
+        <w:rPr>
+          <w:rFonts w:ascii="Arial" w:hAnsi="Arial" w:cs="Arial"/>
+          <w:color w:val="3E4349"/>
+          <w:shd w:val="clear" w:color="auto" w:fill="FFFFFF"/>
+        </w:rPr>
+        <w:t>使得客户端可以通过订阅频道或模式，</w:t>
+      </w:r>
+      <w:r>
+        <w:rPr>
+          <w:rFonts w:ascii="Arial" w:hAnsi="Arial" w:cs="Arial"/>
+          <w:color w:val="3E4349"/>
+          <w:shd w:val="clear" w:color="auto" w:fill="FFFFFF"/>
+        </w:rPr>
+        <w:t xml:space="preserve"> </w:t>
+      </w:r>
+      <w:r>
+        <w:rPr>
+          <w:rFonts w:ascii="Arial" w:hAnsi="Arial" w:cs="Arial"/>
+          <w:color w:val="3E4349"/>
+          <w:shd w:val="clear" w:color="auto" w:fill="FFFFFF"/>
+        </w:rPr>
+        <w:t>来接收那些以某种方式改动了</w:t>
+      </w:r>
+      <w:r>
+        <w:rPr>
+          <w:rFonts w:ascii="Arial" w:hAnsi="Arial" w:cs="Arial"/>
+          <w:color w:val="3E4349"/>
+          <w:shd w:val="clear" w:color="auto" w:fill="FFFFFF"/>
+        </w:rPr>
+        <w:t xml:space="preserve"> </w:t>
+      </w:r>
+      <w:proofErr w:type="spellStart"/>
+      <w:r>
+        <w:rPr>
+          <w:rFonts w:ascii="Arial" w:hAnsi="Arial" w:cs="Arial"/>
+          <w:color w:val="3E4349"/>
+          <w:shd w:val="clear" w:color="auto" w:fill="FFFFFF"/>
+        </w:rPr>
+        <w:t>Redis</w:t>
+      </w:r>
+      <w:proofErr w:type="spellEnd"/>
+      <w:r>
+        <w:rPr>
+          <w:rFonts w:ascii="Arial" w:hAnsi="Arial" w:cs="Arial"/>
+          <w:color w:val="3E4349"/>
+          <w:shd w:val="clear" w:color="auto" w:fill="FFFFFF"/>
+        </w:rPr>
+        <w:t xml:space="preserve"> </w:t>
+      </w:r>
+      <w:r>
+        <w:rPr>
+          <w:rFonts w:ascii="Arial" w:hAnsi="Arial" w:cs="Arial"/>
+          <w:color w:val="3E4349"/>
+          <w:shd w:val="clear" w:color="auto" w:fill="FFFFFF"/>
+        </w:rPr>
+        <w:t>数据集的事件。</w:t>
+      </w:r>
+      <w:r>
+        <w:rPr>
+          <w:rFonts w:ascii="Arial" w:hAnsi="Arial" w:cs="Arial" w:hint="eastAsia"/>
+          <w:color w:val="3E4349"/>
+          <w:shd w:val="clear" w:color="auto" w:fill="FFFFFF"/>
+        </w:rPr>
+        <w:t>来取得</w:t>
+      </w:r>
+      <w:proofErr w:type="spellStart"/>
+      <w:r>
+        <w:rPr>
+          <w:rFonts w:ascii="Arial" w:hAnsi="Arial" w:cs="Arial" w:hint="eastAsia"/>
+          <w:color w:val="3E4349"/>
+          <w:shd w:val="clear" w:color="auto" w:fill="FFFFFF"/>
+        </w:rPr>
+        <w:t>redis</w:t>
+      </w:r>
+      <w:proofErr w:type="spellEnd"/>
+      <w:r>
+        <w:rPr>
+          <w:rFonts w:ascii="Arial" w:hAnsi="Arial" w:cs="Arial" w:hint="eastAsia"/>
+          <w:color w:val="3E4349"/>
+          <w:shd w:val="clear" w:color="auto" w:fill="FFFFFF"/>
+        </w:rPr>
+        <w:t>数据库的数据集事件，</w:t>
+      </w:r>
+      <w:r>
+        <w:rPr>
+          <w:rFonts w:ascii="Arial" w:hAnsi="Arial" w:cs="Arial" w:hint="eastAsia"/>
+          <w:color w:val="3E4349"/>
+          <w:shd w:val="clear" w:color="auto" w:fill="FFFFFF"/>
+        </w:rPr>
+        <w:t>再根据</w:t>
+      </w:r>
+      <w:r>
+        <w:rPr>
+          <w:rFonts w:ascii="Arial" w:hAnsi="Arial" w:cs="Arial" w:hint="eastAsia"/>
+          <w:color w:val="3E4349"/>
+          <w:shd w:val="clear" w:color="auto" w:fill="FFFFFF"/>
+        </w:rPr>
+        <w:t>自己的需求</w:t>
+      </w:r>
+      <w:r>
+        <w:rPr>
+          <w:rFonts w:ascii="Arial" w:hAnsi="Arial" w:cs="Arial" w:hint="eastAsia"/>
+          <w:color w:val="3E4349"/>
+          <w:shd w:val="clear" w:color="auto" w:fill="FFFFFF"/>
+        </w:rPr>
+        <w:t>取出自己需要的</w:t>
+      </w:r>
+      <w:r>
+        <w:rPr>
+          <w:rFonts w:ascii="Arial" w:hAnsi="Arial" w:cs="Arial" w:hint="eastAsia"/>
+          <w:color w:val="3E4349"/>
+          <w:shd w:val="clear" w:color="auto" w:fill="FFFFFF"/>
+        </w:rPr>
+        <w:t>数据集</w:t>
+      </w:r>
+      <w:r>
+        <w:rPr>
+          <w:rFonts w:ascii="Arial" w:hAnsi="Arial" w:cs="Arial" w:hint="eastAsia"/>
+          <w:color w:val="3E4349"/>
+          <w:shd w:val="clear" w:color="auto" w:fill="FFFFFF"/>
+        </w:rPr>
+        <w:t>来进行分发</w:t>
+      </w:r>
+      <w:r>
+        <w:rPr>
+          <w:rFonts w:ascii="Arial" w:hAnsi="Arial" w:cs="Arial" w:hint="eastAsia"/>
+          <w:color w:val="3E4349"/>
+          <w:shd w:val="clear" w:color="auto" w:fill="FFFFFF"/>
+        </w:rPr>
+        <w:t>。</w:t>
+      </w:r>
+      <w:r>
+        <w:rPr>
+          <w:rFonts w:ascii="Arial" w:hAnsi="Arial" w:cs="Arial" w:hint="eastAsia"/>
+          <w:color w:val="3E4349"/>
+          <w:shd w:val="clear" w:color="auto" w:fill="FFFFFF"/>
+        </w:rPr>
+        <w:t>这里说的数据</w:t>
+      </w:r>
+      <w:proofErr w:type="gramStart"/>
+      <w:r>
+        <w:rPr>
+          <w:rFonts w:ascii="Arial" w:hAnsi="Arial" w:cs="Arial" w:hint="eastAsia"/>
+          <w:color w:val="3E4349"/>
+          <w:shd w:val="clear" w:color="auto" w:fill="FFFFFF"/>
+        </w:rPr>
+        <w:t>集</w:t>
+      </w:r>
+      <w:r>
+        <w:rPr>
+          <w:rFonts w:ascii="Arial" w:hAnsi="Arial" w:cs="Arial" w:hint="eastAsia"/>
+          <w:color w:val="3E4349"/>
+          <w:shd w:val="clear" w:color="auto" w:fill="FFFFFF"/>
+        </w:rPr>
+        <w:t>其实</w:t>
+      </w:r>
+      <w:proofErr w:type="gramEnd"/>
+      <w:r>
+        <w:rPr>
+          <w:rFonts w:ascii="Arial" w:hAnsi="Arial" w:cs="Arial" w:hint="eastAsia"/>
+          <w:color w:val="3E4349"/>
+          <w:shd w:val="clear" w:color="auto" w:fill="FFFFFF"/>
+        </w:rPr>
+        <w:t>是任务</w:t>
+      </w:r>
+      <w:r>
+        <w:rPr>
+          <w:rFonts w:ascii="Arial" w:hAnsi="Arial" w:cs="Arial" w:hint="eastAsia"/>
+          <w:color w:val="3E4349"/>
+          <w:shd w:val="clear" w:color="auto" w:fill="FFFFFF"/>
+        </w:rPr>
+        <w:t>，因为</w:t>
+      </w:r>
+      <w:r>
+        <w:rPr>
+          <w:rFonts w:ascii="Arial" w:hAnsi="Arial" w:cs="Arial" w:hint="eastAsia"/>
+          <w:color w:val="3E4349"/>
+          <w:shd w:val="clear" w:color="auto" w:fill="FFFFFF"/>
+        </w:rPr>
+        <w:t>任何操作都是通过</w:t>
+      </w:r>
+      <w:r>
+        <w:rPr>
+          <w:rFonts w:ascii="Arial" w:hAnsi="Arial" w:cs="Arial" w:hint="eastAsia"/>
+          <w:color w:val="3E4349"/>
+          <w:shd w:val="clear" w:color="auto" w:fill="FFFFFF"/>
+        </w:rPr>
+        <w:t>key</w:t>
+      </w:r>
+      <w:r>
+        <w:rPr>
+          <w:rFonts w:ascii="Arial" w:hAnsi="Arial" w:cs="Arial" w:hint="eastAsia"/>
+          <w:color w:val="3E4349"/>
+          <w:shd w:val="clear" w:color="auto" w:fill="FFFFFF"/>
+        </w:rPr>
+        <w:t>值，这里就将</w:t>
+      </w:r>
+      <w:r>
+        <w:rPr>
+          <w:rFonts w:ascii="Arial" w:hAnsi="Arial" w:cs="Arial" w:hint="eastAsia"/>
+          <w:color w:val="3E4349"/>
+          <w:shd w:val="clear" w:color="auto" w:fill="FFFFFF"/>
+        </w:rPr>
+        <w:t>key</w:t>
+      </w:r>
+      <w:r>
+        <w:rPr>
+          <w:rFonts w:ascii="Arial" w:hAnsi="Arial" w:cs="Arial" w:hint="eastAsia"/>
+          <w:color w:val="3E4349"/>
+          <w:shd w:val="clear" w:color="auto" w:fill="FFFFFF"/>
+        </w:rPr>
+        <w:t>当作任务处理。</w:t>
+      </w:r>
+      <w:r>
+        <w:rPr>
+          <w:rFonts w:ascii="Arial" w:hAnsi="Arial" w:cs="Arial" w:hint="eastAsia"/>
+          <w:color w:val="3E4349"/>
+          <w:shd w:val="clear" w:color="auto" w:fill="FFFFFF"/>
+        </w:rPr>
+        <w:t>这里总共存在三种任务</w:t>
+      </w:r>
+      <w:r>
+        <w:rPr>
+          <w:rFonts w:ascii="Arial" w:hAnsi="Arial" w:cs="Arial" w:hint="eastAsia"/>
+          <w:color w:val="3E4349"/>
+          <w:shd w:val="clear" w:color="auto" w:fill="FFFFFF"/>
+        </w:rPr>
+        <w:t>：</w:t>
+      </w:r>
+      <w:r>
+        <w:rPr>
+          <w:rFonts w:ascii="Arial" w:hAnsi="Arial" w:cs="Arial" w:hint="eastAsia"/>
+          <w:color w:val="3E4349"/>
+          <w:shd w:val="clear" w:color="auto" w:fill="FFFFFF"/>
+        </w:rPr>
+        <w:t>set</w:t>
+      </w:r>
+      <w:r>
+        <w:rPr>
+          <w:rFonts w:ascii="Arial" w:hAnsi="Arial" w:cs="Arial" w:hint="eastAsia"/>
+          <w:color w:val="3E4349"/>
+          <w:shd w:val="clear" w:color="auto" w:fill="FFFFFF"/>
+        </w:rPr>
+        <w:t>任务</w:t>
+      </w:r>
+      <w:r>
+        <w:rPr>
+          <w:rFonts w:ascii="Arial" w:hAnsi="Arial" w:cs="Arial" w:hint="eastAsia"/>
+          <w:color w:val="3E4349"/>
+          <w:shd w:val="clear" w:color="auto" w:fill="FFFFFF"/>
+        </w:rPr>
+        <w:t>、</w:t>
+      </w:r>
+      <w:r>
+        <w:rPr>
+          <w:rFonts w:ascii="Arial" w:hAnsi="Arial" w:cs="Arial" w:hint="eastAsia"/>
+          <w:color w:val="3E4349"/>
+          <w:shd w:val="clear" w:color="auto" w:fill="FFFFFF"/>
+        </w:rPr>
+        <w:t>push</w:t>
+      </w:r>
+      <w:r>
+        <w:rPr>
+          <w:rFonts w:ascii="Arial" w:hAnsi="Arial" w:cs="Arial" w:hint="eastAsia"/>
+          <w:color w:val="3E4349"/>
+          <w:shd w:val="clear" w:color="auto" w:fill="FFFFFF"/>
+        </w:rPr>
+        <w:t>任务、</w:t>
+      </w:r>
+      <w:r>
+        <w:rPr>
+          <w:rFonts w:ascii="Arial" w:hAnsi="Arial" w:cs="Arial" w:hint="eastAsia"/>
+          <w:color w:val="3E4349"/>
+          <w:shd w:val="clear" w:color="auto" w:fill="FFFFFF"/>
+        </w:rPr>
+        <w:t>get</w:t>
+      </w:r>
+      <w:r>
+        <w:rPr>
+          <w:rFonts w:ascii="Arial" w:hAnsi="Arial" w:cs="Arial" w:hint="eastAsia"/>
+          <w:color w:val="3E4349"/>
+          <w:shd w:val="clear" w:color="auto" w:fill="FFFFFF"/>
+        </w:rPr>
+        <w:t>任务</w:t>
+      </w:r>
+      <w:r>
+        <w:rPr>
+          <w:rFonts w:ascii="Arial" w:hAnsi="Arial" w:cs="Arial" w:hint="eastAsia"/>
+          <w:color w:val="3E4349"/>
+          <w:shd w:val="clear" w:color="auto" w:fill="FFFFFF"/>
+        </w:rPr>
+        <w:t>。</w:t>
+      </w:r>
+      <w:r>
+        <w:rPr>
+          <w:rFonts w:ascii="Arial" w:hAnsi="Arial" w:cs="Arial" w:hint="eastAsia"/>
+          <w:color w:val="3E4349"/>
+          <w:shd w:val="clear" w:color="auto" w:fill="FFFFFF"/>
+        </w:rPr>
+        <w:t>上边说到</w:t>
+      </w:r>
+      <w:proofErr w:type="gramStart"/>
+      <w:r>
+        <w:rPr>
+          <w:rFonts w:ascii="Arial" w:hAnsi="Arial" w:cs="Arial" w:hint="eastAsia"/>
+          <w:color w:val="3E4349"/>
+          <w:shd w:val="clear" w:color="auto" w:fill="FFFFFF"/>
+        </w:rPr>
+        <w:t>本地会</w:t>
+      </w:r>
+      <w:proofErr w:type="gramEnd"/>
+      <w:r>
+        <w:rPr>
+          <w:rFonts w:ascii="Arial" w:hAnsi="Arial" w:cs="Arial" w:hint="eastAsia"/>
+          <w:color w:val="3E4349"/>
+          <w:shd w:val="clear" w:color="auto" w:fill="FFFFFF"/>
+        </w:rPr>
+        <w:t>保存</w:t>
+      </w:r>
+      <w:r>
+        <w:rPr>
+          <w:rFonts w:ascii="Arial" w:hAnsi="Arial" w:cs="Arial" w:hint="eastAsia"/>
+          <w:color w:val="3E4349"/>
+          <w:shd w:val="clear" w:color="auto" w:fill="FFFFFF"/>
+        </w:rPr>
+        <w:t>一份</w:t>
+      </w:r>
+      <w:r>
+        <w:rPr>
+          <w:rFonts w:ascii="Arial" w:hAnsi="Arial" w:cs="Arial" w:hint="eastAsia"/>
+          <w:color w:val="3E4349"/>
+          <w:shd w:val="clear" w:color="auto" w:fill="FFFFFF"/>
+        </w:rPr>
+        <w:t>订阅的</w:t>
+      </w:r>
+      <w:r>
+        <w:rPr>
+          <w:rFonts w:ascii="Arial" w:hAnsi="Arial" w:cs="Arial" w:hint="eastAsia"/>
+          <w:color w:val="3E4349"/>
+          <w:shd w:val="clear" w:color="auto" w:fill="FFFFFF"/>
+        </w:rPr>
+        <w:t>key</w:t>
+      </w:r>
+      <w:r>
+        <w:rPr>
+          <w:rFonts w:ascii="Arial" w:hAnsi="Arial" w:cs="Arial" w:hint="eastAsia"/>
+          <w:color w:val="3E4349"/>
+          <w:shd w:val="clear" w:color="auto" w:fill="FFFFFF"/>
+        </w:rPr>
+        <w:t>在一个键值对中</w:t>
+      </w:r>
+      <w:r>
+        <w:rPr>
+          <w:rFonts w:ascii="Arial" w:hAnsi="Arial" w:cs="Arial" w:hint="eastAsia"/>
+          <w:color w:val="3E4349"/>
+          <w:shd w:val="clear" w:color="auto" w:fill="FFFFFF"/>
+        </w:rPr>
+        <w:t>，</w:t>
+      </w:r>
+      <w:r>
+        <w:rPr>
+          <w:rFonts w:ascii="Arial" w:hAnsi="Arial" w:cs="Arial" w:hint="eastAsia"/>
+          <w:color w:val="3E4349"/>
+          <w:shd w:val="clear" w:color="auto" w:fill="FFFFFF"/>
+        </w:rPr>
+        <w:t>这三种任务</w:t>
+      </w:r>
+      <w:r>
+        <w:rPr>
+          <w:rFonts w:ascii="Arial" w:hAnsi="Arial" w:cs="Arial" w:hint="eastAsia"/>
+          <w:color w:val="3E4349"/>
+          <w:shd w:val="clear" w:color="auto" w:fill="FFFFFF"/>
+        </w:rPr>
+        <w:t>就</w:t>
+      </w:r>
+      <w:r>
+        <w:rPr>
+          <w:rFonts w:ascii="Arial" w:hAnsi="Arial" w:cs="Arial" w:hint="eastAsia"/>
+          <w:color w:val="3E4349"/>
+          <w:shd w:val="clear" w:color="auto" w:fill="FFFFFF"/>
+        </w:rPr>
+        <w:t>分别对应这三种键值对。</w:t>
+      </w:r>
+      <w:r>
+        <w:rPr>
+          <w:rFonts w:ascii="Arial" w:hAnsi="Arial" w:cs="Arial" w:hint="eastAsia"/>
+          <w:color w:val="3E4349"/>
+          <w:shd w:val="clear" w:color="auto" w:fill="FFFFFF"/>
+        </w:rPr>
+        <w:t>当收到</w:t>
+      </w:r>
+      <w:proofErr w:type="spellStart"/>
+      <w:r>
+        <w:rPr>
+          <w:rFonts w:ascii="Arial" w:hAnsi="Arial" w:cs="Arial" w:hint="eastAsia"/>
+          <w:color w:val="3E4349"/>
+          <w:shd w:val="clear" w:color="auto" w:fill="FFFFFF"/>
+        </w:rPr>
+        <w:t>redis</w:t>
+      </w:r>
+      <w:proofErr w:type="spellEnd"/>
+      <w:r>
+        <w:rPr>
+          <w:rFonts w:ascii="Arial" w:hAnsi="Arial" w:cs="Arial" w:hint="eastAsia"/>
+          <w:color w:val="3E4349"/>
+          <w:shd w:val="clear" w:color="auto" w:fill="FFFFFF"/>
+        </w:rPr>
+        <w:t>的</w:t>
+      </w:r>
+      <w:proofErr w:type="gramStart"/>
+      <w:r>
+        <w:rPr>
+          <w:rFonts w:ascii="Arial" w:hAnsi="Arial" w:cs="Arial" w:hint="eastAsia"/>
+          <w:color w:val="3E4349"/>
+          <w:shd w:val="clear" w:color="auto" w:fill="FFFFFF"/>
+        </w:rPr>
+        <w:t>键空间</w:t>
+      </w:r>
+      <w:proofErr w:type="gramEnd"/>
+      <w:r>
+        <w:rPr>
+          <w:rFonts w:ascii="Arial" w:hAnsi="Arial" w:cs="Arial" w:hint="eastAsia"/>
+          <w:color w:val="3E4349"/>
+          <w:shd w:val="clear" w:color="auto" w:fill="FFFFFF"/>
+        </w:rPr>
+        <w:t>通知时，</w:t>
+      </w:r>
+      <w:r>
+        <w:rPr>
+          <w:rFonts w:ascii="Arial" w:hAnsi="Arial" w:cs="Arial" w:hint="eastAsia"/>
+          <w:color w:val="3E4349"/>
+          <w:shd w:val="clear" w:color="auto" w:fill="FFFFFF"/>
+        </w:rPr>
+        <w:t>只需要判断</w:t>
+      </w:r>
+      <w:r>
+        <w:rPr>
+          <w:rFonts w:ascii="Arial" w:hAnsi="Arial" w:cs="Arial" w:hint="eastAsia"/>
+          <w:color w:val="3E4349"/>
+          <w:shd w:val="clear" w:color="auto" w:fill="FFFFFF"/>
+        </w:rPr>
+        <w:t>此数据的变动是否</w:t>
+      </w:r>
+      <w:r>
+        <w:rPr>
+          <w:rFonts w:ascii="Arial" w:hAnsi="Arial" w:cs="Arial" w:hint="eastAsia"/>
+          <w:color w:val="3E4349"/>
+          <w:shd w:val="clear" w:color="auto" w:fill="FFFFFF"/>
+        </w:rPr>
+        <w:t>属于上述</w:t>
+      </w:r>
+      <w:r>
+        <w:rPr>
+          <w:rFonts w:ascii="Arial" w:hAnsi="Arial" w:cs="Arial" w:hint="eastAsia"/>
+          <w:color w:val="3E4349"/>
+          <w:shd w:val="clear" w:color="auto" w:fill="FFFFFF"/>
+        </w:rPr>
+        <w:t>3</w:t>
+      </w:r>
+      <w:r>
+        <w:rPr>
+          <w:rFonts w:ascii="Arial" w:hAnsi="Arial" w:cs="Arial" w:hint="eastAsia"/>
+          <w:color w:val="3E4349"/>
+          <w:shd w:val="clear" w:color="auto" w:fill="FFFFFF"/>
+        </w:rPr>
+        <w:t>种键值对</w:t>
+      </w:r>
+      <w:r>
+        <w:rPr>
+          <w:rFonts w:ascii="Arial" w:hAnsi="Arial" w:cs="Arial" w:hint="eastAsia"/>
+          <w:color w:val="3E4349"/>
+          <w:shd w:val="clear" w:color="auto" w:fill="FFFFFF"/>
+        </w:rPr>
+        <w:t>中保存的任务</w:t>
+      </w:r>
+      <w:r>
+        <w:rPr>
+          <w:rFonts w:ascii="Arial" w:hAnsi="Arial" w:cs="Arial" w:hint="eastAsia"/>
+          <w:color w:val="3E4349"/>
+          <w:shd w:val="clear" w:color="auto" w:fill="FFFFFF"/>
+        </w:rPr>
+        <w:t>再决定</w:t>
+      </w:r>
+      <w:r>
+        <w:rPr>
+          <w:rFonts w:ascii="Arial" w:hAnsi="Arial" w:cs="Arial" w:hint="eastAsia"/>
+          <w:color w:val="3E4349"/>
+          <w:shd w:val="clear" w:color="auto" w:fill="FFFFFF"/>
+        </w:rPr>
+        <w:t>进行任务分发还是</w:t>
+      </w:r>
+      <w:r>
+        <w:rPr>
+          <w:rFonts w:ascii="Arial" w:hAnsi="Arial" w:cs="Arial" w:hint="eastAsia"/>
+          <w:color w:val="3E4349"/>
+          <w:shd w:val="clear" w:color="auto" w:fill="FFFFFF"/>
+        </w:rPr>
+        <w:t>丢弃即可。</w:t>
+      </w:r>
+    </w:p>
+    <w:p>
+      <w:pPr>
+        <w:rPr>
+          <w:rFonts w:hint="eastAsia"/>
+        </w:rPr>
+      </w:pPr>
+    </w:p>
     <w:p>
       <w:pPr>
         <w:pStyle w:val="1"/>
         <w:ind w:right="200"/>
       </w:pPr>
-      <w:bookmarkStart w:id="14" w:name="_Toc500945634"/>
+      <w:bookmarkStart w:id="13" w:name="_Toc500945634"/>
       <w:r>
         <w:rPr>
           <w:rFonts w:hint="eastAsia"/>
@@ -10355,7 +11651,7 @@
         </w:rPr>
         <w:t>测试用例</w:t>
       </w:r>
-      <w:bookmarkEnd w:id="14"/>
+      <w:bookmarkEnd w:id="13"/>
     </w:p>
     <w:p>
       <w:pPr>
@@ -10365,14 +11661,14 @@
           <w:numId w:val="5"/>
         </w:numPr>
       </w:pPr>
-      <w:bookmarkStart w:id="15" w:name="_Toc500945635"/>
+      <w:bookmarkStart w:id="14" w:name="_Toc500945635"/>
       <w:r>
         <w:rPr>
           <w:rFonts w:hint="eastAsia"/>
         </w:rPr>
         <w:t>正常操作</w:t>
       </w:r>
-      <w:bookmarkEnd w:id="15"/>
+      <w:bookmarkEnd w:id="14"/>
     </w:p>
     <w:p>
       <w:pPr>
@@ -10382,14 +11678,14 @@
           <w:numId w:val="5"/>
         </w:numPr>
       </w:pPr>
-      <w:bookmarkStart w:id="16" w:name="_Toc500945636"/>
+      <w:bookmarkStart w:id="15" w:name="_Toc500945636"/>
       <w:r>
         <w:rPr>
           <w:rFonts w:hint="eastAsia"/>
         </w:rPr>
         <w:t>多线程操作</w:t>
       </w:r>
-      <w:bookmarkEnd w:id="16"/>
+      <w:bookmarkEnd w:id="15"/>
     </w:p>
     <w:p>
       <w:pPr>
@@ -10399,14 +11695,14 @@
           <w:numId w:val="5"/>
         </w:numPr>
       </w:pPr>
-      <w:bookmarkStart w:id="17" w:name="_Toc500945637"/>
+      <w:bookmarkStart w:id="16" w:name="_Toc500945637"/>
       <w:r>
         <w:rPr>
           <w:rFonts w:hint="eastAsia"/>
         </w:rPr>
         <w:t>异常操作</w:t>
       </w:r>
-      <w:bookmarkEnd w:id="17"/>
+      <w:bookmarkEnd w:id="16"/>
     </w:p>
     <w:p>
       <w:pPr>
@@ -10499,6 +11795,7 @@
         <w:rPr>
           <w:rFonts w:hint="eastAsia"/>
         </w:rPr>
+        <w:lastRenderedPageBreak/>
         <w:t>网络异常中断</w:t>
       </w:r>
     </w:p>
@@ -10508,7 +11805,7 @@
         <w:pStyle w:val="1"/>
         <w:ind w:right="200"/>
       </w:pPr>
-      <w:bookmarkStart w:id="18" w:name="_Toc500945638"/>
+      <w:bookmarkStart w:id="17" w:name="_Toc500945638"/>
       <w:r>
         <w:rPr>
           <w:rFonts w:hint="eastAsia"/>
@@ -10524,7 +11821,7 @@
         </w:rPr>
         <w:t>编译说明</w:t>
       </w:r>
-      <w:bookmarkEnd w:id="18"/>
+      <w:bookmarkEnd w:id="17"/>
     </w:p>
     <w:p>
       <w:pPr>
@@ -10534,14 +11831,14 @@
           <w:numId w:val="18"/>
         </w:numPr>
       </w:pPr>
-      <w:bookmarkStart w:id="19" w:name="_Toc500945639"/>
+      <w:bookmarkStart w:id="18" w:name="_Toc500945639"/>
       <w:r>
         <w:rPr>
           <w:rFonts w:hint="eastAsia"/>
         </w:rPr>
         <w:t>Windows下的编译</w:t>
       </w:r>
-      <w:bookmarkEnd w:id="19"/>
+      <w:bookmarkEnd w:id="18"/>
     </w:p>
     <w:p>
       <w:r>
@@ -10623,7 +11920,6 @@
       </w:pPr>
       <w:proofErr w:type="spellStart"/>
       <w:r>
-        <w:lastRenderedPageBreak/>
         <w:t>H</w:t>
       </w:r>
       <w:r>
@@ -10655,7 +11951,7 @@
         </w:rPr>
         <w:t>下载：</w:t>
       </w:r>
-      <w:hyperlink r:id="rId9" w:history="1">
+      <w:hyperlink r:id="rId12" w:history="1">
         <w:r>
           <w:rPr>
             <w:rStyle w:val="a5"/>
@@ -10845,11 +12141,9 @@
         </w:rPr>
         <w:t>头文件：</w:t>
       </w:r>
-      <w:proofErr w:type="spellStart"/>
       <w:r>
         <w:t>deps</w:t>
       </w:r>
-      <w:proofErr w:type="spellEnd"/>
       <w:r>
         <w:rPr>
           <w:rFonts w:hint="eastAsia"/>
@@ -10893,236 +12187,6 @@
         <w:ind w:firstLineChars="0"/>
       </w:pPr>
       <w:r>
-        <w:t>L</w:t>
-      </w:r>
-      <w:r>
-        <w:rPr>
-          <w:rFonts w:hint="eastAsia"/>
-        </w:rPr>
-        <w:t>og4cplus</w:t>
-      </w:r>
-      <w:r>
-        <w:rPr>
-          <w:rFonts w:hint="eastAsia"/>
-        </w:rPr>
-        <w:t>的编译</w:t>
-      </w:r>
-    </w:p>
-    <w:p>
-      <w:pPr>
-        <w:pStyle w:val="a7"/>
-        <w:numPr>
-          <w:ilvl w:val="0"/>
-          <w:numId w:val="14"/>
-        </w:numPr>
-        <w:ind w:firstLineChars="0"/>
-      </w:pPr>
-      <w:r>
-        <w:rPr>
-          <w:rFonts w:hint="eastAsia"/>
-        </w:rPr>
-        <w:t>下载地址：</w:t>
-      </w:r>
-      <w:hyperlink r:id="rId10" w:history="1">
-        <w:r>
-          <w:rPr>
-            <w:rStyle w:val="a5"/>
-          </w:rPr>
-          <w:t>https://sourceforge.net/projects/log4cplus/files/log4cplus-stable/1.2.0/</w:t>
-        </w:r>
-      </w:hyperlink>
-      <w:r>
-        <w:t xml:space="preserve"> </w:t>
-      </w:r>
-      <w:r>
-        <w:rPr>
-          <w:rFonts w:hint="eastAsia"/>
-        </w:rPr>
-        <w:t>目前使用的版本为</w:t>
-      </w:r>
-      <w:r>
-        <w:rPr>
-          <w:rFonts w:hint="eastAsia"/>
-        </w:rPr>
-        <w:t>1.2.0</w:t>
-      </w:r>
-    </w:p>
-    <w:p>
-      <w:pPr>
-        <w:pStyle w:val="a7"/>
-        <w:numPr>
-          <w:ilvl w:val="0"/>
-          <w:numId w:val="14"/>
-        </w:numPr>
-        <w:ind w:firstLineChars="0"/>
-      </w:pPr>
-      <w:r>
-        <w:rPr>
-          <w:rFonts w:hint="eastAsia"/>
-        </w:rPr>
-        <w:t>编译：解压之后打开</w:t>
-      </w:r>
-      <w:r>
-        <w:rPr>
-          <w:rFonts w:hint="eastAsia"/>
-        </w:rPr>
-        <w:t>msvc10</w:t>
-      </w:r>
-      <w:r>
-        <w:t>/ log4cplus.sln</w:t>
-      </w:r>
-      <w:r>
-        <w:rPr>
-          <w:rFonts w:hint="eastAsia"/>
-        </w:rPr>
-        <w:t>，选择平台</w:t>
-      </w:r>
-      <w:r>
-        <w:rPr>
-          <w:rFonts w:hint="eastAsia"/>
-        </w:rPr>
-        <w:t>x64</w:t>
-      </w:r>
-      <w:r>
-        <w:rPr>
-          <w:rFonts w:hint="eastAsia"/>
-        </w:rPr>
-        <w:t>，修改</w:t>
-      </w:r>
-      <w:r>
-        <w:rPr>
-          <w:rFonts w:hint="eastAsia"/>
-        </w:rPr>
-        <w:t>log4cplus</w:t>
-      </w:r>
-      <w:r>
-        <w:rPr>
-          <w:rFonts w:hint="eastAsia"/>
-        </w:rPr>
-        <w:t>模块的属性，将配置属性</w:t>
-      </w:r>
-      <w:r>
-        <w:rPr>
-          <w:rFonts w:hint="eastAsia"/>
-        </w:rPr>
-        <w:t>-</w:t>
-      </w:r>
-      <w:r>
-        <w:rPr>
-          <w:rFonts w:hint="eastAsia"/>
-        </w:rPr>
-        <w:t>常规的字符集更改为使用</w:t>
-      </w:r>
-      <w:r>
-        <w:rPr>
-          <w:rFonts w:hint="eastAsia"/>
-        </w:rPr>
-        <w:t>Unicode</w:t>
-      </w:r>
-      <w:r>
-        <w:rPr>
-          <w:rFonts w:hint="eastAsia"/>
-        </w:rPr>
-        <w:t>字符集，然后生成</w:t>
-      </w:r>
-      <w:r>
-        <w:rPr>
-          <w:rFonts w:hint="eastAsia"/>
-        </w:rPr>
-        <w:t>log4cplus</w:t>
-      </w:r>
-      <w:r>
-        <w:rPr>
-          <w:rFonts w:hint="eastAsia"/>
-        </w:rPr>
-        <w:t>模块，在</w:t>
-      </w:r>
-      <w:r>
-        <w:t>msvc10</w:t>
-      </w:r>
-      <w:r>
-        <w:rPr>
-          <w:rFonts w:hint="eastAsia"/>
-        </w:rPr>
-        <w:t>/</w:t>
-      </w:r>
-      <w:r>
-        <w:t>x64</w:t>
-      </w:r>
-      <w:r>
-        <w:rPr>
-          <w:rFonts w:hint="eastAsia"/>
-        </w:rPr>
-        <w:t>/</w:t>
-      </w:r>
-      <w:proofErr w:type="spellStart"/>
-      <w:r>
-        <w:t>bin.Debug</w:t>
-      </w:r>
-      <w:proofErr w:type="spellEnd"/>
-      <w:r>
-        <w:rPr>
-          <w:rFonts w:hint="eastAsia"/>
-        </w:rPr>
-        <w:t>下得到</w:t>
-      </w:r>
-      <w:r>
-        <w:t>log4cplusD.lib</w:t>
-      </w:r>
-      <w:r>
-        <w:rPr>
-          <w:rFonts w:hint="eastAsia"/>
-        </w:rPr>
-        <w:t>和</w:t>
-      </w:r>
-      <w:r>
-        <w:t>log4cplusD.</w:t>
-      </w:r>
-      <w:r>
-        <w:rPr>
-          <w:rFonts w:hint="eastAsia"/>
-        </w:rPr>
-        <w:t>dll</w:t>
-      </w:r>
-    </w:p>
-    <w:p>
-      <w:pPr>
-        <w:pStyle w:val="a7"/>
-        <w:numPr>
-          <w:ilvl w:val="0"/>
-          <w:numId w:val="14"/>
-        </w:numPr>
-        <w:ind w:firstLineChars="0"/>
-      </w:pPr>
-      <w:r>
-        <w:rPr>
-          <w:rFonts w:hint="eastAsia"/>
-        </w:rPr>
-        <w:t>头文件：</w:t>
-      </w:r>
-      <w:r>
-        <w:rPr>
-          <w:rFonts w:hint="eastAsia"/>
-        </w:rPr>
-        <w:t>include</w:t>
-      </w:r>
-      <w:r>
-        <w:rPr>
-          <w:rFonts w:hint="eastAsia"/>
-        </w:rPr>
-        <w:t>下的所有文件</w:t>
-      </w:r>
-    </w:p>
-    <w:p>
-      <w:pPr>
-        <w:pStyle w:val="a7"/>
-        <w:numPr>
-          <w:ilvl w:val="0"/>
-          <w:numId w:val="12"/>
-        </w:numPr>
-        <w:ind w:firstLineChars="0"/>
-      </w:pPr>
-      <w:r>
         <w:rPr>
           <w:rFonts w:hint="eastAsia"/>
         </w:rPr>
@@ -11325,7 +12389,7 @@
         <w:t>的头文件位置，例如</w:t>
       </w:r>
       <w:r>
-        <w:t>C:\log4cplus\include</w:t>
+        <w:t>C:\hiredis\deps</w:t>
       </w:r>
       <w:r>
         <w:rPr>
@@ -11334,7 +12398,64 @@
         <w:t>、</w:t>
       </w:r>
       <w:r>
-        <w:t>C:\hiredis\deps</w:t>
+        <w:t>C:\hiredis\src</w:t>
+      </w:r>
+      <w:r>
+        <w:rPr>
+          <w:rFonts w:hint="eastAsia"/>
+        </w:rPr>
+        <w:t>；还有配置属性</w:t>
+      </w:r>
+      <w:r>
+        <w:rPr>
+          <w:rFonts w:hint="eastAsia"/>
+        </w:rPr>
+        <w:t>-</w:t>
+      </w:r>
+      <w:r>
+        <w:rPr>
+          <w:rFonts w:hint="eastAsia"/>
+        </w:rPr>
+        <w:t>库管理</w:t>
+      </w:r>
+      <w:r>
+        <w:rPr>
+          <w:rFonts w:hint="eastAsia"/>
+        </w:rPr>
+        <w:t>-</w:t>
+      </w:r>
+      <w:r>
+        <w:rPr>
+          <w:rFonts w:hint="eastAsia"/>
+        </w:rPr>
+        <w:t>常规</w:t>
+      </w:r>
+      <w:r>
+        <w:rPr>
+          <w:rFonts w:hint="eastAsia"/>
+        </w:rPr>
+        <w:t>-</w:t>
+      </w:r>
+      <w:r>
+        <w:rPr>
+          <w:rFonts w:hint="eastAsia"/>
+        </w:rPr>
+        <w:t>附加库目录和附加依赖项，包含静态链接库的位置和名称。例如附加库目录：</w:t>
+      </w:r>
+      <w:r>
+        <w:t xml:space="preserve"> </w:t>
+      </w:r>
+      <w:r>
+        <w:t>C:\hiredis\lib</w:t>
+      </w:r>
+      <w:r>
+        <w:rPr>
+          <w:rFonts w:hint="eastAsia"/>
+        </w:rPr>
+        <w:t>，附加依赖项：</w:t>
+      </w:r>
+      <w:r>
+        <w:t>hiredis.lib</w:t>
       </w:r>
       <w:r>
         <w:rPr>
@@ -11343,88 +12464,7 @@
         <w:t>、</w:t>
       </w:r>
       <w:r>
-        <w:t>C:\hiredis\src</w:t>
-      </w:r>
-      <w:r>
-        <w:rPr>
-          <w:rFonts w:hint="eastAsia"/>
-        </w:rPr>
-        <w:t>；还有配置属性</w:t>
-      </w:r>
-      <w:r>
-        <w:rPr>
-          <w:rFonts w:hint="eastAsia"/>
-        </w:rPr>
-        <w:t>-</w:t>
-      </w:r>
-      <w:r>
-        <w:rPr>
-          <w:rFonts w:hint="eastAsia"/>
-        </w:rPr>
-        <w:t>库管理</w:t>
-      </w:r>
-      <w:r>
-        <w:rPr>
-          <w:rFonts w:hint="eastAsia"/>
-        </w:rPr>
-        <w:t>-</w:t>
-      </w:r>
-      <w:r>
-        <w:rPr>
-          <w:rFonts w:hint="eastAsia"/>
-        </w:rPr>
-        <w:t>常规</w:t>
-      </w:r>
-      <w:r>
-        <w:rPr>
-          <w:rFonts w:hint="eastAsia"/>
-        </w:rPr>
-        <w:t>-</w:t>
-      </w:r>
-      <w:r>
-        <w:rPr>
-          <w:rFonts w:hint="eastAsia"/>
-        </w:rPr>
-        <w:t>附加库目录和附加依赖项，包含静态链接库的位置和名称。例如附加库目录：</w:t>
-      </w:r>
-      <w:r>
-        <w:t>C:\log4cplus\lib</w:t>
-      </w:r>
-      <w:r>
-        <w:rPr>
-          <w:rFonts w:hint="eastAsia"/>
-        </w:rPr>
-        <w:t>、</w:t>
-      </w:r>
-      <w:r>
-        <w:t>C:\hiredis\lib</w:t>
-      </w:r>
-      <w:r>
-        <w:rPr>
-          <w:rFonts w:hint="eastAsia"/>
-        </w:rPr>
-        <w:t>，附加依赖项：</w:t>
-      </w:r>
-      <w:r>
-        <w:t>hiredis.lib</w:t>
-      </w:r>
-      <w:r>
-        <w:rPr>
-          <w:rFonts w:hint="eastAsia"/>
-        </w:rPr>
-        <w:t>、</w:t>
-      </w:r>
-      <w:r>
         <w:t>Win32_Interop.lib</w:t>
-      </w:r>
-      <w:r>
-        <w:rPr>
-          <w:rFonts w:hint="eastAsia"/>
-        </w:rPr>
-        <w:t>、</w:t>
-      </w:r>
-      <w:r>
-        <w:t>log4cplusD.lib</w:t>
       </w:r>
       <w:r>
         <w:rPr>
@@ -11491,62 +12531,19 @@
         <w:rPr>
           <w:rFonts w:hint="eastAsia"/>
         </w:rPr>
-        <w:t>头文件</w:t>
-      </w:r>
-      <w:r>
-        <w:rPr>
-          <w:rFonts w:hint="eastAsia"/>
-        </w:rPr>
-        <w:t>include</w:t>
-      </w:r>
-      <w:r>
-        <w:rPr>
-          <w:rFonts w:hint="eastAsia"/>
-        </w:rPr>
-        <w:t>下所有文件以及</w:t>
-      </w:r>
-      <w:proofErr w:type="spellStart"/>
-      <w:r>
-        <w:t>common_tool.h</w:t>
-      </w:r>
-      <w:proofErr w:type="spellEnd"/>
-      <w:r>
-        <w:rPr>
-          <w:rFonts w:hint="eastAsia"/>
-        </w:rPr>
-        <w:t>、</w:t>
-      </w:r>
-      <w:proofErr w:type="spellStart"/>
-      <w:r>
-        <w:t>Redis_Utils.h</w:t>
-      </w:r>
-      <w:proofErr w:type="spellEnd"/>
-      <w:r>
-        <w:rPr>
-          <w:rFonts w:hint="eastAsia"/>
-        </w:rPr>
-        <w:t>和</w:t>
-      </w:r>
-      <w:proofErr w:type="spellStart"/>
-      <w:r>
-        <w:t>RedisRPC.h</w:t>
-      </w:r>
-      <w:proofErr w:type="spellEnd"/>
-    </w:p>
-    <w:p>
-      <w:pPr>
-        <w:pStyle w:val="a7"/>
-        <w:numPr>
-          <w:ilvl w:val="1"/>
-          <w:numId w:val="12"/>
-        </w:numPr>
-        <w:ind w:firstLineChars="0"/>
-      </w:pPr>
-      <w:r>
-        <w:rPr>
-          <w:rFonts w:hint="eastAsia"/>
-        </w:rPr>
-        <w:t>使用：添加上述头文件，按照上述依赖库准备，在添加上</w:t>
+        <w:t>使用：按照上述依赖库准备，</w:t>
+      </w:r>
+      <w:r>
+        <w:rPr>
+          <w:rFonts w:hint="eastAsia"/>
+        </w:rPr>
+        <w:t>再</w:t>
+      </w:r>
+      <w:r>
+        <w:rPr>
+          <w:rFonts w:hint="eastAsia"/>
+        </w:rPr>
+        <w:t>添加上</w:t>
       </w:r>
       <w:r>
         <w:rPr>
@@ -11565,7 +12562,18 @@
       </w:r>
       <w:proofErr w:type="spellStart"/>
       <w:r>
-        <w:t>Redis_Utils.h</w:t>
+        <w:t>CacheUtils.h</w:t>
+      </w:r>
+      <w:proofErr w:type="spellEnd"/>
+      <w:r>
+        <w:rPr>
+          <w:rFonts w:hint="eastAsia"/>
+        </w:rPr>
+        <w:t>或者</w:t>
+      </w:r>
+      <w:proofErr w:type="spellStart"/>
+      <w:r>
+        <w:t>ClientCacheUtils.h</w:t>
       </w:r>
       <w:proofErr w:type="spellEnd"/>
       <w:r>
@@ -11603,14 +12611,14 @@
           <w:numId w:val="18"/>
         </w:numPr>
       </w:pPr>
-      <w:bookmarkStart w:id="20" w:name="_Toc500945640"/>
+      <w:bookmarkStart w:id="19" w:name="_Toc500945640"/>
       <w:r>
         <w:rPr>
           <w:rFonts w:hint="eastAsia"/>
         </w:rPr>
         <w:t>Ubuntu下的编译</w:t>
       </w:r>
-      <w:bookmarkEnd w:id="20"/>
+      <w:bookmarkEnd w:id="19"/>
     </w:p>
     <w:p>
       <w:r>
@@ -11742,9 +12750,10 @@
         <w:rPr>
           <w:rFonts w:hint="eastAsia"/>
         </w:rPr>
+        <w:lastRenderedPageBreak/>
         <w:t>下载：</w:t>
       </w:r>
-      <w:hyperlink r:id="rId11" w:history="1">
+      <w:hyperlink r:id="rId13" w:history="1">
         <w:r>
           <w:rPr>
             <w:rStyle w:val="a5"/>
@@ -11769,7 +12778,6 @@
         <w:rPr>
           <w:rFonts w:hint="eastAsia"/>
         </w:rPr>
-        <w:lastRenderedPageBreak/>
         <w:t>编译：解压，进入</w:t>
       </w:r>
       <w:proofErr w:type="spellStart"/>
@@ -11837,6 +12845,7 @@
         </w:numPr>
         <w:ind w:firstLineChars="0"/>
       </w:pPr>
+      <w:proofErr w:type="spellStart"/>
       <w:r>
         <w:t>L</w:t>
       </w:r>
@@ -11844,8 +12853,9 @@
         <w:rPr>
           <w:rFonts w:hint="eastAsia"/>
         </w:rPr>
-        <w:t>og4cplus</w:t>
-      </w:r>
+        <w:t>ibevent</w:t>
+      </w:r>
+      <w:proofErr w:type="spellEnd"/>
       <w:r>
         <w:rPr>
           <w:rFonts w:hint="eastAsia"/>
@@ -11868,125 +12878,7 @@
         </w:rPr>
         <w:t>下载：</w:t>
       </w:r>
-      <w:hyperlink r:id="rId12" w:history="1">
-        <w:r>
-          <w:rPr>
-            <w:rStyle w:val="a5"/>
-          </w:rPr>
-          <w:t>https://sourceforge.net/projects/log4cplus/files/log4cplus-stable/1.2.0/</w:t>
-        </w:r>
-      </w:hyperlink>
-      <w:r>
-        <w:t xml:space="preserve"> </w:t>
-      </w:r>
-    </w:p>
-    <w:p>
-      <w:pPr>
-        <w:pStyle w:val="a7"/>
-        <w:numPr>
-          <w:ilvl w:val="1"/>
-          <w:numId w:val="15"/>
-        </w:numPr>
-        <w:ind w:firstLineChars="0"/>
-      </w:pPr>
-      <w:r>
-        <w:rPr>
-          <w:rFonts w:hint="eastAsia"/>
-        </w:rPr>
-        <w:t>编译：解压，</w:t>
-      </w:r>
-      <w:r>
-        <w:t>./configure CXXFLAGS="-</w:t>
-      </w:r>
-      <w:proofErr w:type="spellStart"/>
-      <w:r>
-        <w:t>std</w:t>
-      </w:r>
-      <w:proofErr w:type="spellEnd"/>
-      <w:r>
-        <w:t>=</w:t>
-      </w:r>
-      <w:proofErr w:type="spellStart"/>
-      <w:r>
-        <w:t>c++</w:t>
-      </w:r>
-      <w:proofErr w:type="spellEnd"/>
-      <w:r>
-        <w:t>0x"</w:t>
-      </w:r>
-      <w:r>
-        <w:rPr>
-          <w:rFonts w:hint="eastAsia"/>
-        </w:rPr>
-        <w:t>&amp;&amp;</w:t>
-      </w:r>
-      <w:r>
-        <w:t>make</w:t>
-      </w:r>
-      <w:r>
-        <w:rPr>
-          <w:rFonts w:hint="eastAsia"/>
-        </w:rPr>
-        <w:t>&amp;&amp;</w:t>
-      </w:r>
-      <w:r>
-        <w:t>make install</w:t>
-      </w:r>
-      <w:r>
-        <w:rPr>
-          <w:rFonts w:hint="eastAsia"/>
-        </w:rPr>
-        <w:t>&amp;&amp;</w:t>
-      </w:r>
-      <w:proofErr w:type="spellStart"/>
-      <w:r>
-        <w:t>ldconfig</w:t>
-      </w:r>
-      <w:proofErr w:type="spellEnd"/>
-    </w:p>
-    <w:p>
-      <w:pPr>
-        <w:pStyle w:val="a7"/>
-        <w:numPr>
-          <w:ilvl w:val="0"/>
-          <w:numId w:val="15"/>
-        </w:numPr>
-        <w:ind w:firstLineChars="0"/>
-      </w:pPr>
-      <w:proofErr w:type="spellStart"/>
-      <w:r>
-        <w:t>L</w:t>
-      </w:r>
-      <w:r>
-        <w:rPr>
-          <w:rFonts w:hint="eastAsia"/>
-        </w:rPr>
-        <w:t>ibevent</w:t>
-      </w:r>
-      <w:proofErr w:type="spellEnd"/>
-      <w:r>
-        <w:rPr>
-          <w:rFonts w:hint="eastAsia"/>
-        </w:rPr>
-        <w:t>编译</w:t>
-      </w:r>
-    </w:p>
-    <w:p>
-      <w:pPr>
-        <w:pStyle w:val="a7"/>
-        <w:numPr>
-          <w:ilvl w:val="1"/>
-          <w:numId w:val="15"/>
-        </w:numPr>
-        <w:ind w:firstLineChars="0"/>
-      </w:pPr>
-      <w:r>
-        <w:rPr>
-          <w:rFonts w:hint="eastAsia"/>
-        </w:rPr>
-        <w:t>下载：</w:t>
-      </w:r>
-      <w:hyperlink r:id="rId13" w:history="1">
+      <w:hyperlink r:id="rId14" w:history="1">
         <w:r>
           <w:rPr>
             <w:rStyle w:val="a5"/>
@@ -12096,6 +12988,8 @@
         </w:rPr>
         <w:t>install</w:t>
       </w:r>
+      <w:bookmarkStart w:id="20" w:name="_GoBack"/>
+      <w:bookmarkEnd w:id="20"/>
     </w:p>
     <w:sectPr>
       <w:pgSz w:w="11906" w:h="16838"/>
@@ -12109,7 +13003,7 @@
 
 <file path=word/numbering.xml><?xml version="1.0" encoding="utf-8"?>
 <w:numbering xmlns:wpc="http://schemas.microsoft.com/office/word/2010/wordprocessingCanvas" xmlns:mc="http://schemas.openxmlformats.org/markup-compatibility/2006" xmlns:o="urn:schemas-microsoft-com:office:office" xmlns:r="http://schemas.openxmlformats.org/officeDocument/2006/relationships" xmlns:m="http://schemas.openxmlformats.org/officeDocument/2006/math" xmlns:v="urn:schemas-microsoft-com:vml" xmlns:wp14="http://schemas.microsoft.com/office/word/2010/wordprocessingDrawing" xmlns:wp="http://schemas.openxmlformats.org/drawingml/2006/wordprocessingDrawing" xmlns:w10="urn:schemas-microsoft-com:office:word" xmlns:w="http://schemas.openxmlformats.org/wordprocessingml/2006/main" xmlns:w14="http://schemas.microsoft.com/office/word/2010/wordml" xmlns:w15="http://schemas.microsoft.com/office/word/2012/wordml" xmlns:wpg="http://schemas.microsoft.com/office/word/2010/wordprocessingGroup" xmlns:wpi="http://schemas.microsoft.com/office/word/2010/wordprocessingInk" xmlns:wne="http://schemas.microsoft.com/office/word/2006/wordml" xmlns:wps="http://schemas.microsoft.com/office/word/2010/wordprocessingShape" mc:Ignorable="w14 w15 wp14">
-  <w:abstractNum w:abstractNumId="0">
+  <w:abstractNum w:abstractNumId="0" w15:restartNumberingAfterBreak="0">
     <w:nsid w:val="FFFFFFFB"/>
     <w:multiLevelType w:val="multilevel"/>
     <w:tmpl w:val="FFFFFFFB"/>
@@ -12203,7 +13097,7 @@
       </w:pPr>
     </w:lvl>
   </w:abstractNum>
-  <w:abstractNum w:abstractNumId="1">
+  <w:abstractNum w:abstractNumId="1" w15:restartNumberingAfterBreak="0">
     <w:nsid w:val="0803134E"/>
     <w:multiLevelType w:val="multilevel"/>
     <w:tmpl w:val="0803134E"/>
@@ -12289,7 +13183,7 @@
       </w:pPr>
     </w:lvl>
   </w:abstractNum>
-  <w:abstractNum w:abstractNumId="2">
+  <w:abstractNum w:abstractNumId="2" w15:restartNumberingAfterBreak="0">
     <w:nsid w:val="1B1A743D"/>
     <w:multiLevelType w:val="multilevel"/>
     <w:tmpl w:val="1B1A743D"/>
@@ -12402,7 +13296,7 @@
       </w:rPr>
     </w:lvl>
   </w:abstractNum>
-  <w:abstractNum w:abstractNumId="3">
+  <w:abstractNum w:abstractNumId="3" w15:restartNumberingAfterBreak="0">
     <w:nsid w:val="1D56105F"/>
     <w:multiLevelType w:val="multilevel"/>
     <w:tmpl w:val="1D56105F"/>
@@ -12515,7 +13409,7 @@
       </w:rPr>
     </w:lvl>
   </w:abstractNum>
-  <w:abstractNum w:abstractNumId="4">
+  <w:abstractNum w:abstractNumId="4" w15:restartNumberingAfterBreak="0">
     <w:nsid w:val="1E7E7D5F"/>
     <w:multiLevelType w:val="multilevel"/>
     <w:tmpl w:val="0A1AE724"/>
@@ -12628,7 +13522,7 @@
       </w:rPr>
     </w:lvl>
   </w:abstractNum>
-  <w:abstractNum w:abstractNumId="5">
+  <w:abstractNum w:abstractNumId="5" w15:restartNumberingAfterBreak="0">
     <w:nsid w:val="271B6D8C"/>
     <w:multiLevelType w:val="multilevel"/>
     <w:tmpl w:val="271B6D8C"/>
@@ -12714,7 +13608,7 @@
       </w:pPr>
     </w:lvl>
   </w:abstractNum>
-  <w:abstractNum w:abstractNumId="6">
+  <w:abstractNum w:abstractNumId="6" w15:restartNumberingAfterBreak="0">
     <w:nsid w:val="2EC57F5C"/>
     <w:multiLevelType w:val="multilevel"/>
     <w:tmpl w:val="A36CFD80"/>
@@ -12827,7 +13721,7 @@
       </w:rPr>
     </w:lvl>
   </w:abstractNum>
-  <w:abstractNum w:abstractNumId="7">
+  <w:abstractNum w:abstractNumId="7" w15:restartNumberingAfterBreak="0">
     <w:nsid w:val="31A83EE6"/>
     <w:multiLevelType w:val="multilevel"/>
     <w:tmpl w:val="31A83EE6"/>
@@ -12944,7 +13838,7 @@
       </w:rPr>
     </w:lvl>
   </w:abstractNum>
-  <w:abstractNum w:abstractNumId="8">
+  <w:abstractNum w:abstractNumId="8" w15:restartNumberingAfterBreak="0">
     <w:nsid w:val="36FC1EF9"/>
     <w:multiLevelType w:val="multilevel"/>
     <w:tmpl w:val="36FC1EF9"/>
@@ -13061,7 +13955,7 @@
       </w:rPr>
     </w:lvl>
   </w:abstractNum>
-  <w:abstractNum w:abstractNumId="9">
+  <w:abstractNum w:abstractNumId="9" w15:restartNumberingAfterBreak="0">
     <w:nsid w:val="37062D7A"/>
     <w:multiLevelType w:val="multilevel"/>
     <w:tmpl w:val="37062D7A"/>
@@ -13174,7 +14068,7 @@
       </w:rPr>
     </w:lvl>
   </w:abstractNum>
-  <w:abstractNum w:abstractNumId="10">
+  <w:abstractNum w:abstractNumId="10" w15:restartNumberingAfterBreak="0">
     <w:nsid w:val="45C7182B"/>
     <w:multiLevelType w:val="multilevel"/>
     <w:tmpl w:val="45C7182B"/>
@@ -13287,7 +14181,7 @@
       </w:rPr>
     </w:lvl>
   </w:abstractNum>
-  <w:abstractNum w:abstractNumId="11">
+  <w:abstractNum w:abstractNumId="11" w15:restartNumberingAfterBreak="0">
     <w:nsid w:val="5DD164D8"/>
     <w:multiLevelType w:val="hybridMultilevel"/>
     <w:tmpl w:val="15E426F0"/>
@@ -13400,7 +14294,7 @@
       </w:rPr>
     </w:lvl>
   </w:abstractNum>
-  <w:abstractNum w:abstractNumId="12">
+  <w:abstractNum w:abstractNumId="12" w15:restartNumberingAfterBreak="0">
     <w:nsid w:val="62E8353B"/>
     <w:multiLevelType w:val="multilevel"/>
     <w:tmpl w:val="62E8353B"/>
@@ -13489,7 +14383,7 @@
       </w:pPr>
     </w:lvl>
   </w:abstractNum>
-  <w:abstractNum w:abstractNumId="13">
+  <w:abstractNum w:abstractNumId="13" w15:restartNumberingAfterBreak="0">
     <w:nsid w:val="633D57C6"/>
     <w:multiLevelType w:val="multilevel"/>
     <w:tmpl w:val="633D57C6"/>
@@ -13606,7 +14500,7 @@
       </w:rPr>
     </w:lvl>
   </w:abstractNum>
-  <w:abstractNum w:abstractNumId="14">
+  <w:abstractNum w:abstractNumId="14" w15:restartNumberingAfterBreak="0">
     <w:nsid w:val="705A0734"/>
     <w:multiLevelType w:val="multilevel"/>
     <w:tmpl w:val="705A0734"/>
@@ -13723,7 +14617,7 @@
       </w:rPr>
     </w:lvl>
   </w:abstractNum>
-  <w:abstractNum w:abstractNumId="15">
+  <w:abstractNum w:abstractNumId="15" w15:restartNumberingAfterBreak="0">
     <w:nsid w:val="70A1256B"/>
     <w:multiLevelType w:val="multilevel"/>
     <w:tmpl w:val="70A1256B"/>
@@ -13812,7 +14706,7 @@
       </w:pPr>
     </w:lvl>
   </w:abstractNum>
-  <w:abstractNum w:abstractNumId="16">
+  <w:abstractNum w:abstractNumId="16" w15:restartNumberingAfterBreak="0">
     <w:nsid w:val="748C02D0"/>
     <w:multiLevelType w:val="multilevel"/>
     <w:tmpl w:val="748C02D0"/>
@@ -13929,7 +14823,7 @@
       </w:rPr>
     </w:lvl>
   </w:abstractNum>
-  <w:abstractNum w:abstractNumId="17">
+  <w:abstractNum w:abstractNumId="17" w15:restartNumberingAfterBreak="0">
     <w:nsid w:val="78C31672"/>
     <w:multiLevelType w:val="hybridMultilevel"/>
     <w:tmpl w:val="915E5E26"/>
@@ -14042,7 +14936,7 @@
       </w:rPr>
     </w:lvl>
   </w:abstractNum>
-  <w:abstractNum w:abstractNumId="18">
+  <w:abstractNum w:abstractNumId="18" w15:restartNumberingAfterBreak="0">
     <w:nsid w:val="7941748D"/>
     <w:multiLevelType w:val="multilevel"/>
     <w:tmpl w:val="7941748D"/>
@@ -14131,7 +15025,7 @@
       </w:pPr>
     </w:lvl>
   </w:abstractNum>
-  <w:abstractNum w:abstractNumId="19">
+  <w:abstractNum w:abstractNumId="19" w15:restartNumberingAfterBreak="0">
     <w:nsid w:val="7D546487"/>
     <w:multiLevelType w:val="multilevel"/>
     <w:tmpl w:val="7D546487"/>
@@ -14947,7 +15841,6 @@
     <w:uiPriority w:val="39"/>
     <w:qFormat/>
     <w:tblPr>
-      <w:tblInd w:w="0" w:type="dxa"/>
       <w:tblBorders>
         <w:top w:val="single" w:sz="4" w:space="0" w:color="auto"/>
         <w:left w:val="single" w:sz="4" w:space="0" w:color="auto"/>
@@ -14956,12 +15849,6 @@
         <w:insideH w:val="single" w:sz="4" w:space="0" w:color="auto"/>
         <w:insideV w:val="single" w:sz="4" w:space="0" w:color="auto"/>
       </w:tblBorders>
-      <w:tblCellMar>
-        <w:top w:w="0" w:type="dxa"/>
-        <w:left w:w="108" w:type="dxa"/>
-        <w:bottom w:w="0" w:type="dxa"/>
-        <w:right w:w="108" w:type="dxa"/>
-      </w:tblCellMar>
     </w:tblPr>
   </w:style>
   <w:style w:type="character" w:customStyle="1" w:styleId="Char0">
@@ -15442,7 +16329,7 @@
 </file>
 
 <file path=customXml/itemProps2.xml><?xml version="1.0" encoding="utf-8"?>
-<ds:datastoreItem xmlns:ds="http://schemas.openxmlformats.org/officeDocument/2006/customXml" ds:itemID="{518EA88D-9C66-47FA-B700-AF7772AEDE70}">
+<ds:datastoreItem xmlns:ds="http://schemas.openxmlformats.org/officeDocument/2006/customXml" ds:itemID="{B9DD1C76-F260-4E8F-9D69-0161B65CDB92}">
   <ds:schemaRefs>
     <ds:schemaRef ds:uri="http://schemas.openxmlformats.org/officeDocument/2006/bibliography"/>
   </ds:schemaRefs>

</xml_diff>